<commit_message>
Started working on Prototype.
</commit_message>
<xml_diff>
--- a/Documents/EventEditor.docx
+++ b/Documents/EventEditor.docx
@@ -3695,165 +3695,160 @@
       </w:pPr>
       <w:bookmarkStart w:id="2" w:name="_Toc23889847"/>
       <w:r>
-        <w:t>Initiatio</w:t>
-      </w:r>
-      <w:bookmarkStart w:id="3" w:name="_GoBack"/>
+        <w:t>Initiation</w:t>
+      </w:r>
+      <w:bookmarkEnd w:id="2"/>
+    </w:p>
+    <w:p>
+      <w:pPr>
+        <w:pStyle w:val="berschrift2"/>
+      </w:pPr>
+      <w:bookmarkStart w:id="3" w:name="_Toc23879960"/>
+      <w:bookmarkStart w:id="4" w:name="_Toc23889848"/>
+      <w:r>
+        <w:t>Situation</w:t>
+      </w:r>
       <w:bookmarkEnd w:id="3"/>
-      <w:r>
-        <w:t>n</w:t>
-      </w:r>
-      <w:bookmarkEnd w:id="2"/>
+      <w:bookmarkEnd w:id="4"/>
+    </w:p>
+    <w:p>
+      <w:r>
+        <w:t>Unity is a free engine to create games</w:t>
+      </w:r>
+      <w:r>
+        <w:t xml:space="preserve"> with</w:t>
+      </w:r>
+      <w:r>
+        <w:t>. Unity’s code to object relation is a composition. A game object has mono behaviors in form of attached components. This enables many variations of interaction between other objects and the engine itself. This makes Unity easy to use for a broad genre of games.</w:t>
+      </w:r>
+    </w:p>
+    <w:p>
+      <w:r>
+        <w:t>This “openness” however has two sides to it</w:t>
+      </w:r>
+      <w:r>
+        <w:t xml:space="preserve">. </w:t>
+      </w:r>
+      <w:r>
+        <w:t>Unity does not have specific systems for a specific genre.</w:t>
+      </w:r>
+      <w:r>
+        <w:t xml:space="preserve"> Good thing here that we have Asset Stores</w:t>
+      </w:r>
+      <w:r>
+        <w:t>,</w:t>
+      </w:r>
+      <w:r>
+        <w:t xml:space="preserve"> which cover this problem for us for most </w:t>
+      </w:r>
+      <w:r>
+        <w:t xml:space="preserve">of </w:t>
+      </w:r>
+      <w:r>
+        <w:t>the cases. But there is still a lot of potential left.</w:t>
+      </w:r>
+    </w:p>
+    <w:p>
+      <w:r>
+        <w:t xml:space="preserve">One such needed potential is a tool designed for adventure </w:t>
+      </w:r>
+      <w:r>
+        <w:t xml:space="preserve">like </w:t>
+      </w:r>
+      <w:r>
+        <w:t xml:space="preserve">RPG that simplifies the handling with </w:t>
+      </w:r>
+      <w:r>
+        <w:t xml:space="preserve">events and </w:t>
+      </w:r>
+      <w:r>
+        <w:t>objects</w:t>
+      </w:r>
+      <w:r>
+        <w:t>.</w:t>
+      </w:r>
     </w:p>
     <w:p>
       <w:pPr>
         <w:pStyle w:val="berschrift2"/>
       </w:pPr>
-      <w:bookmarkStart w:id="4" w:name="_Toc23879960"/>
-      <w:bookmarkStart w:id="5" w:name="_Toc23889848"/>
-      <w:r>
-        <w:t>Situation</w:t>
-      </w:r>
-      <w:bookmarkEnd w:id="4"/>
+      <w:bookmarkStart w:id="5" w:name="_Toc23889849"/>
+      <w:r>
+        <w:t>Object Analysis</w:t>
+      </w:r>
       <w:bookmarkEnd w:id="5"/>
     </w:p>
     <w:p>
-      <w:r>
-        <w:t>Unity is a free engine to create games</w:t>
-      </w:r>
-      <w:r>
-        <w:t xml:space="preserve"> with</w:t>
-      </w:r>
-      <w:r>
-        <w:t>. Unity’s code to object relation is a composition. A game object has mono behaviors in form of attached components. This enables many variations of interaction between other objects and the engine itself. This makes Unity easy to use for a broad genre of games.</w:t>
-      </w:r>
-    </w:p>
-    <w:p>
-      <w:r>
-        <w:t>This “openness” however has two sides to it</w:t>
-      </w:r>
-      <w:r>
-        <w:t xml:space="preserve">. </w:t>
-      </w:r>
-      <w:r>
-        <w:t>Unity does not have specific systems for a specific genre.</w:t>
-      </w:r>
-      <w:r>
-        <w:t xml:space="preserve"> Good thing here that we have Asset Stores</w:t>
-      </w:r>
-      <w:r>
-        <w:t>,</w:t>
-      </w:r>
-      <w:r>
-        <w:t xml:space="preserve"> which cover this problem for us for most </w:t>
-      </w:r>
-      <w:r>
-        <w:t xml:space="preserve">of </w:t>
-      </w:r>
-      <w:r>
-        <w:t>the cases. But there is still a lot of potential left.</w:t>
-      </w:r>
-    </w:p>
-    <w:p>
-      <w:r>
-        <w:t xml:space="preserve">One such needed potential is a tool designed for adventure </w:t>
-      </w:r>
-      <w:r>
-        <w:t xml:space="preserve">like </w:t>
-      </w:r>
-      <w:r>
-        <w:t xml:space="preserve">RPG that simplifies the handling with </w:t>
-      </w:r>
-      <w:r>
-        <w:t xml:space="preserve">events and </w:t>
-      </w:r>
-      <w:r>
-        <w:t>objects</w:t>
-      </w:r>
-      <w:r>
-        <w:t>.</w:t>
+      <w:pPr>
+        <w:pStyle w:val="berschrift3"/>
+      </w:pPr>
+      <w:bookmarkStart w:id="6" w:name="_Toc23889850"/>
+      <w:r>
+        <w:t>Editor Scripting</w:t>
+      </w:r>
+      <w:bookmarkEnd w:id="6"/>
+    </w:p>
+    <w:p>
+      <w:r>
+        <w:t>This enables the editor to have custom editorial Windows for the user. This project will focus on these scripts.</w:t>
+      </w:r>
+      <w:r>
+        <w:t xml:space="preserve"> Editor scripting can change the entire application and gives the user so much more customizable options.</w:t>
+      </w:r>
+    </w:p>
+    <w:p>
+      <w:pPr>
+        <w:pStyle w:val="berschrift3"/>
+      </w:pPr>
+      <w:bookmarkStart w:id="7" w:name="_Toc23889851"/>
+      <w:r>
+        <w:t>Inspector</w:t>
+      </w:r>
+      <w:bookmarkEnd w:id="7"/>
+    </w:p>
+    <w:p>
+      <w:r>
+        <w:t xml:space="preserve">// Analysis of the current Unity Editor and what </w:t>
+      </w:r>
+      <w:r>
+        <w:t>e</w:t>
+      </w:r>
+      <w:r>
+        <w:t xml:space="preserve">lements might </w:t>
+      </w:r>
+      <w:r>
+        <w:t>be interesting for this project.</w:t>
+      </w:r>
+    </w:p>
+    <w:p>
+      <w:r>
+        <w:t>The Inspector can be modified by an Editor script.</w:t>
+      </w:r>
+    </w:p>
+    <w:p>
+      <w:pPr>
+        <w:pStyle w:val="berschrift3"/>
+      </w:pPr>
+      <w:bookmarkStart w:id="8" w:name="_Toc23889852"/>
+      <w:r>
+        <w:t>Scene Inspector</w:t>
+      </w:r>
+      <w:bookmarkEnd w:id="8"/>
+    </w:p>
+    <w:p>
+      <w:r>
+        <w:t>The scene inspector displays all active objects in the current scene. It also displays debug and transformation elements as well. What’s interesting is that it has a functionality to highlight certain objects depending on what category is searched by.</w:t>
       </w:r>
     </w:p>
     <w:p>
       <w:pPr>
         <w:pStyle w:val="berschrift2"/>
       </w:pPr>
-      <w:bookmarkStart w:id="6" w:name="_Toc23889849"/>
-      <w:r>
-        <w:t>Object Analysis</w:t>
-      </w:r>
-      <w:bookmarkEnd w:id="6"/>
-    </w:p>
-    <w:p>
-      <w:pPr>
-        <w:pStyle w:val="berschrift3"/>
-      </w:pPr>
-      <w:bookmarkStart w:id="7" w:name="_Toc23889850"/>
-      <w:r>
-        <w:t>Editor Scripting</w:t>
-      </w:r>
-      <w:bookmarkEnd w:id="7"/>
-    </w:p>
-    <w:p>
-      <w:r>
-        <w:t>This enables the editor to have custom editorial Windows for the user. This project will focus on these scripts.</w:t>
-      </w:r>
-      <w:r>
-        <w:t xml:space="preserve"> Editor scripting can change the entire application and gives the user so much more customizable options.</w:t>
-      </w:r>
-    </w:p>
-    <w:p>
-      <w:pPr>
-        <w:pStyle w:val="berschrift3"/>
-      </w:pPr>
-      <w:bookmarkStart w:id="8" w:name="_Toc23889851"/>
-      <w:r>
-        <w:t>Inspector</w:t>
-      </w:r>
-      <w:bookmarkEnd w:id="8"/>
-    </w:p>
-    <w:p>
-      <w:r>
-        <w:t xml:space="preserve">// Analysis of the current Unity Editor and what </w:t>
-      </w:r>
-      <w:r>
-        <w:t>e</w:t>
-      </w:r>
-      <w:r>
-        <w:t xml:space="preserve">lements might </w:t>
-      </w:r>
-      <w:r>
-        <w:t>be interesting for this project.</w:t>
-      </w:r>
-    </w:p>
-    <w:p>
-      <w:r>
-        <w:t>The Inspector can be modified by an Editor script.</w:t>
-      </w:r>
-    </w:p>
-    <w:p>
-      <w:pPr>
-        <w:pStyle w:val="berschrift3"/>
-      </w:pPr>
-      <w:bookmarkStart w:id="9" w:name="_Toc23889852"/>
-      <w:r>
-        <w:t>Scene Inspector</w:t>
+      <w:bookmarkStart w:id="9" w:name="_Toc23889853"/>
+      <w:r>
+        <w:t>Project Goals</w:t>
       </w:r>
       <w:bookmarkEnd w:id="9"/>
-    </w:p>
-    <w:p>
-      <w:r>
-        <w:t>The scene inspector displays all active objects in the current scene. It also displays debug and transformation elements as well. What’s interesting is that it has a functionality to highlight certain objects depending on what category is searched by.</w:t>
-      </w:r>
-    </w:p>
-    <w:p>
-      <w:pPr>
-        <w:pStyle w:val="berschrift2"/>
-      </w:pPr>
-      <w:bookmarkStart w:id="10" w:name="_Toc23889853"/>
-      <w:r>
-        <w:t>Project Goals</w:t>
-      </w:r>
-      <w:bookmarkEnd w:id="10"/>
     </w:p>
     <w:p>
       <w:pPr>
@@ -3895,11 +3890,11 @@
       <w:pPr>
         <w:pStyle w:val="berschrift2"/>
       </w:pPr>
-      <w:bookmarkStart w:id="11" w:name="_Toc23889854"/>
+      <w:bookmarkStart w:id="10" w:name="_Toc23889854"/>
       <w:r>
         <w:t>Personal Goals</w:t>
       </w:r>
-      <w:bookmarkEnd w:id="11"/>
+      <w:bookmarkEnd w:id="10"/>
     </w:p>
     <w:p>
       <w:pPr>
@@ -3934,17 +3929,14 @@
       <w:pPr>
         <w:pStyle w:val="berschrift2"/>
       </w:pPr>
-      <w:bookmarkStart w:id="12" w:name="_Toc23889855"/>
+      <w:bookmarkStart w:id="11" w:name="_Toc23889855"/>
       <w:r>
         <w:lastRenderedPageBreak/>
         <w:t>Task Definition</w:t>
       </w:r>
+      <w:bookmarkStart w:id="12" w:name="_GoBack"/>
+      <w:bookmarkEnd w:id="11"/>
       <w:bookmarkEnd w:id="12"/>
-    </w:p>
-    <w:p>
-      <w:r>
-        <w:t>Task broken down from features. A Category represents the feature the task is used for.</w:t>
-      </w:r>
     </w:p>
     <w:tbl>
       <w:tblPr>
@@ -4027,10 +4019,7 @@
           </w:tcPr>
           <w:p>
             <w:r>
-              <w:t>T00</w:t>
-            </w:r>
-            <w:r>
-              <w:t>2</w:t>
+              <w:t>T002</w:t>
             </w:r>
           </w:p>
         </w:tc>
@@ -4060,10 +4049,7 @@
           </w:tcPr>
           <w:p>
             <w:r>
-              <w:t>T00</w:t>
-            </w:r>
-            <w:r>
-              <w:t>3</w:t>
+              <w:t>T003</w:t>
             </w:r>
           </w:p>
         </w:tc>
@@ -5005,15 +4991,7 @@
       </w:pPr>
       <w:r>
         <w:lastRenderedPageBreak/>
-        <w:t>Game object variables: All specified variables exposed with the tag “[</w:t>
-      </w:r>
-      <w:proofErr w:type="spellStart"/>
-      <w:r>
-        <w:t>ConditionalField</w:t>
-      </w:r>
-      <w:proofErr w:type="spellEnd"/>
-      <w:r>
-        <w:t>]” are listed from the specified game object found in the same scene. Depending on the type of the variable the condition can be set as following:</w:t>
+        <w:t>Game object variables: All specified variables exposed with the tag “[ConditionalField]” are listed from the specified game object found in the same scene. Depending on the type of the variable the condition can be set as following:</w:t>
       </w:r>
     </w:p>
     <w:p>
@@ -5206,7 +5184,6 @@
       <w:r>
         <w:t xml:space="preserve">Collision:  Triggers on collision controls. </w:t>
       </w:r>
-      <w:proofErr w:type="spellStart"/>
       <w:r>
         <w:rPr>
           <w:b/>
@@ -5217,31 +5194,16 @@
         <w:rPr>
           <w:b/>
         </w:rPr>
-        <w:t>Etc</w:t>
-      </w:r>
-      <w:proofErr w:type="spellEnd"/>
+        <w:t>Etc.</w:t>
+      </w:r>
+      <w:r>
+        <w:t xml:space="preserve"> or </w:t>
+      </w:r>
       <w:r>
         <w:rPr>
           <w:b/>
         </w:rPr>
-        <w:t>.</w:t>
-      </w:r>
-      <w:r>
-        <w:t xml:space="preserve"> or </w:t>
-      </w:r>
-      <w:proofErr w:type="spellStart"/>
-      <w:r>
-        <w:rPr>
-          <w:b/>
-        </w:rPr>
-        <w:t>OnCollsionEtc</w:t>
-      </w:r>
-      <w:proofErr w:type="spellEnd"/>
-      <w:r>
-        <w:rPr>
-          <w:b/>
-        </w:rPr>
-        <w:t>.</w:t>
+        <w:t>OnCollsionEtc.</w:t>
       </w:r>
     </w:p>
     <w:p>
@@ -5296,25 +5258,21 @@
       <w:r>
         <w:t xml:space="preserve">Character State: </w:t>
       </w:r>
-      <w:proofErr w:type="spellStart"/>
       <w:r>
         <w:rPr>
           <w:b/>
         </w:rPr>
         <w:t>IsDirectionFix</w:t>
       </w:r>
-      <w:proofErr w:type="spellEnd"/>
       <w:r>
         <w:t xml:space="preserve">, </w:t>
       </w:r>
-      <w:proofErr w:type="spellStart"/>
       <w:r>
         <w:rPr>
           <w:b/>
         </w:rPr>
         <w:t>DefaultState</w:t>
       </w:r>
-      <w:proofErr w:type="spellEnd"/>
     </w:p>
     <w:p>
       <w:pPr>
@@ -5354,15 +5312,7 @@
     </w:p>
     <w:p>
       <w:r>
-        <w:t xml:space="preserve">This list of function is called when the event is being triggered. It’s essentially a </w:t>
-      </w:r>
-      <w:proofErr w:type="spellStart"/>
-      <w:r>
-        <w:t>UnityEvent</w:t>
-      </w:r>
-      <w:proofErr w:type="spellEnd"/>
-      <w:r>
-        <w:t xml:space="preserve"> list where all objects inside the scene can subscribe their functions to.</w:t>
+        <w:t>This list of function is called when the event is being triggered. It’s essentially a UnityEvent list where all objects inside the scene can subscribe their functions to.</w:t>
       </w:r>
     </w:p>
     <w:p>
@@ -5453,27 +5403,27 @@
       <w:pPr>
         <w:pStyle w:val="berschrift3"/>
       </w:pPr>
-      <w:bookmarkStart w:id="36" w:name="_Toc23879976"/>
-      <w:bookmarkStart w:id="37" w:name="_Toc23879977"/>
-      <w:bookmarkStart w:id="38" w:name="_Toc23889871"/>
+      <w:bookmarkStart w:id="36" w:name="_Toc23879977"/>
+      <w:bookmarkStart w:id="37" w:name="_Toc23889871"/>
+      <w:bookmarkStart w:id="38" w:name="_Toc23879976"/>
       <w:r>
         <w:t>Inspector</w:t>
       </w:r>
+      <w:bookmarkEnd w:id="36"/>
       <w:bookmarkEnd w:id="37"/>
+    </w:p>
+    <w:p>
+      <w:pPr>
+        <w:pStyle w:val="berschrift3"/>
+      </w:pPr>
+      <w:bookmarkStart w:id="39" w:name="_Toc23889872"/>
+      <w:r>
+        <w:t xml:space="preserve">Scene </w:t>
+      </w:r>
+      <w:r>
+        <w:t>View</w:t>
+      </w:r>
       <w:bookmarkEnd w:id="38"/>
-    </w:p>
-    <w:p>
-      <w:pPr>
-        <w:pStyle w:val="berschrift3"/>
-      </w:pPr>
-      <w:bookmarkStart w:id="39" w:name="_Toc23889872"/>
-      <w:r>
-        <w:t xml:space="preserve">Scene </w:t>
-      </w:r>
-      <w:r>
-        <w:t>View</w:t>
-      </w:r>
-      <w:bookmarkEnd w:id="36"/>
       <w:bookmarkEnd w:id="39"/>
     </w:p>
     <w:p>
@@ -5519,8 +5469,8 @@
         <w:lastRenderedPageBreak/>
         <w:t>Realisation</w:t>
       </w:r>
-      <w:bookmarkStart w:id="43" w:name="_Toc23879981"/>
-      <w:bookmarkStart w:id="44" w:name="_Toc23879966"/>
+      <w:bookmarkStart w:id="43" w:name="_Toc23879966"/>
+      <w:bookmarkStart w:id="44" w:name="_Toc23879981"/>
       <w:bookmarkEnd w:id="42"/>
     </w:p>
     <w:p>
@@ -5529,7 +5479,7 @@
       </w:pPr>
       <w:bookmarkStart w:id="45" w:name="_Toc23879980"/>
       <w:bookmarkStart w:id="46" w:name="_Toc23889875"/>
-      <w:bookmarkEnd w:id="44"/>
+      <w:bookmarkEnd w:id="43"/>
       <w:r>
         <w:t>Milestones</w:t>
       </w:r>
@@ -5856,16 +5806,8 @@
         <w:rPr>
           <w:lang w:val="de-CH"/>
         </w:rPr>
-        <w:t xml:space="preserve">// Time </w:t>
-      </w:r>
-      <w:proofErr w:type="spellStart"/>
-      <w:r>
-        <w:rPr>
-          <w:lang w:val="de-CH"/>
-        </w:rPr>
-        <w:t>table</w:t>
-      </w:r>
-      <w:proofErr w:type="spellEnd"/>
+        <w:t>// Time table</w:t>
+      </w:r>
     </w:p>
     <w:p>
       <w:pPr>
@@ -5951,7 +5893,7 @@
       <w:r>
         <w:t>tion</w:t>
       </w:r>
-      <w:bookmarkEnd w:id="43"/>
+      <w:bookmarkEnd w:id="44"/>
       <w:bookmarkEnd w:id="51"/>
     </w:p>
     <w:p>
@@ -6108,7 +6050,7 @@
       <w:rPr>
         <w:noProof/>
       </w:rPr>
-      <w:t>05.11.2019</w:t>
+      <w:t>06.11.2019</w:t>
     </w:r>
     <w:r>
       <w:fldChar w:fldCharType="end"/>
@@ -6146,14 +6088,27 @@
     <w:r>
       <w:t xml:space="preserve"> of </w:t>
     </w:r>
-    <w:fldSimple w:instr=" NUMPAGES  \* Arabic  \* MERGEFORMAT ">
-      <w:r>
-        <w:rPr>
-          <w:noProof/>
-        </w:rPr>
-        <w:t>12</w:t>
-      </w:r>
-    </w:fldSimple>
+    <w:r>
+      <w:fldChar w:fldCharType="begin"/>
+    </w:r>
+    <w:r>
+      <w:instrText xml:space="preserve"> NUMPAGES  \* Arabic  \* MERGEFORMAT </w:instrText>
+    </w:r>
+    <w:r>
+      <w:fldChar w:fldCharType="separate"/>
+    </w:r>
+    <w:r>
+      <w:rPr>
+        <w:noProof/>
+      </w:rPr>
+      <w:t>12</w:t>
+    </w:r>
+    <w:r>
+      <w:rPr>
+        <w:noProof/>
+      </w:rPr>
+      <w:fldChar w:fldCharType="end"/>
+    </w:r>
   </w:p>
 </w:ftr>
 </file>
@@ -8960,7 +8915,7 @@
       </w:pPr>
     </w:pPrDefault>
   </w:docDefaults>
-  <w:latentStyles w:defLockedState="0" w:defUIPriority="99" w:defSemiHidden="0" w:defUnhideWhenUsed="0" w:defQFormat="0" w:count="377">
+  <w:latentStyles w:defLockedState="0" w:defUIPriority="99" w:defSemiHidden="0" w:defUnhideWhenUsed="0" w:defQFormat="0" w:count="376">
     <w:lsdException w:name="Normal" w:uiPriority="0" w:qFormat="1"/>
     <w:lsdException w:name="heading 1" w:uiPriority="9" w:qFormat="1"/>
     <w:lsdException w:name="heading 2" w:semiHidden="1" w:uiPriority="9" w:unhideWhenUsed="1" w:qFormat="1"/>
@@ -9337,7 +9292,6 @@
     <w:lsdException w:name="Hashtag" w:semiHidden="1" w:unhideWhenUsed="1"/>
     <w:lsdException w:name="Unresolved Mention" w:semiHidden="1" w:unhideWhenUsed="1"/>
     <w:lsdException w:name="Smart Link" w:semiHidden="1" w:unhideWhenUsed="1"/>
-    <w:lsdException w:name="Smart Link Error" w:semiHidden="1" w:unhideWhenUsed="1"/>
   </w:latentStyles>
   <w:style w:type="paragraph" w:default="1" w:styleId="Standard">
     <w:name w:val="Normal"/>
@@ -10429,7 +10383,7 @@
 </file>
 
 <file path=customXml/itemProps1.xml><?xml version="1.0" encoding="utf-8"?>
-<ds:datastoreItem xmlns:ds="http://schemas.openxmlformats.org/officeDocument/2006/customXml" ds:itemID="{08383FC7-C584-4359-8E80-4101BD2C4F2B}">
+<ds:datastoreItem xmlns:ds="http://schemas.openxmlformats.org/officeDocument/2006/customXml" ds:itemID="{4B5D39D5-CF7A-4AEF-AB61-1C7EF251A1DC}">
   <ds:schemaRefs>
     <ds:schemaRef ds:uri="http://schemas.openxmlformats.org/officeDocument/2006/bibliography"/>
   </ds:schemaRefs>

</xml_diff>

<commit_message>
Updated Documentation. Fixed minor Bugs found in the EEPageEditor.
</commit_message>
<xml_diff>
--- a/Documents/EventEditor.docx
+++ b/Documents/EventEditor.docx
@@ -12,10 +12,7 @@
         <w:pStyle w:val="Titel"/>
       </w:pPr>
       <w:r>
-        <w:t>Event</w:t>
-      </w:r>
-      <w:r>
-        <w:t xml:space="preserve"> Editor</w:t>
+        <w:t>Event Editor</w:t>
       </w:r>
     </w:p>
     <w:p/>
@@ -52,14 +49,12 @@
               <w:rPr>
                 <w:b/>
                 <w:bCs/>
-                <w:lang w:val="de-CH"/>
               </w:rPr>
             </w:pPr>
             <w:r>
               <w:rPr>
                 <w:b/>
                 <w:bCs/>
-                <w:lang w:val="de-CH"/>
               </w:rPr>
               <w:t>Customer</w:t>
             </w:r>
@@ -72,15 +67,7 @@
             <w:vAlign w:val="center"/>
           </w:tcPr>
           <w:p>
-            <w:pPr>
-              <w:rPr>
-                <w:lang w:val="de-CH"/>
-              </w:rPr>
-            </w:pPr>
             <w:r>
-              <w:rPr>
-                <w:lang w:val="de-CH"/>
-              </w:rPr>
               <w:t>Alexander Cvetanovic</w:t>
             </w:r>
           </w:p>
@@ -101,14 +88,12 @@
               <w:rPr>
                 <w:b/>
                 <w:bCs/>
-                <w:lang w:val="de-CH"/>
               </w:rPr>
             </w:pPr>
             <w:r>
               <w:rPr>
                 <w:b/>
                 <w:bCs/>
-                <w:lang w:val="de-CH"/>
               </w:rPr>
               <w:t>Project Manager</w:t>
             </w:r>
@@ -121,15 +106,7 @@
             <w:vAlign w:val="center"/>
           </w:tcPr>
           <w:p>
-            <w:pPr>
-              <w:rPr>
-                <w:lang w:val="de-CH"/>
-              </w:rPr>
-            </w:pPr>
             <w:r>
-              <w:rPr>
-                <w:lang w:val="de-CH"/>
-              </w:rPr>
               <w:t>Alexander Cvetanovic</w:t>
             </w:r>
           </w:p>
@@ -150,14 +127,12 @@
               <w:rPr>
                 <w:b/>
                 <w:bCs/>
-                <w:lang w:val="de-CH"/>
               </w:rPr>
             </w:pPr>
             <w:r>
               <w:rPr>
                 <w:b/>
                 <w:bCs/>
-                <w:lang w:val="de-CH"/>
               </w:rPr>
               <w:t>Autor</w:t>
             </w:r>
@@ -170,15 +145,7 @@
             <w:vAlign w:val="center"/>
           </w:tcPr>
           <w:p>
-            <w:pPr>
-              <w:rPr>
-                <w:lang w:val="de-CH"/>
-              </w:rPr>
-            </w:pPr>
             <w:r>
-              <w:rPr>
-                <w:lang w:val="de-CH"/>
-              </w:rPr>
               <w:t>Alexander Cvetanovic</w:t>
             </w:r>
           </w:p>
@@ -199,16 +166,14 @@
               <w:rPr>
                 <w:b/>
                 <w:bCs/>
-                <w:lang w:val="de-CH"/>
               </w:rPr>
             </w:pPr>
             <w:r>
               <w:rPr>
                 <w:b/>
                 <w:bCs/>
-                <w:lang w:val="de-CH"/>
               </w:rPr>
-              <w:t>Klassifizierung</w:t>
+              <w:t>Classification</w:t>
             </w:r>
           </w:p>
         </w:tc>
@@ -219,15 +184,7 @@
             <w:vAlign w:val="center"/>
           </w:tcPr>
           <w:p>
-            <w:pPr>
-              <w:rPr>
-                <w:lang w:val="de-CH"/>
-              </w:rPr>
-            </w:pPr>
             <w:r>
-              <w:rPr>
-                <w:lang w:val="de-CH"/>
-              </w:rPr>
               <w:t>Home/Student Project</w:t>
             </w:r>
           </w:p>
@@ -278,26 +235,14 @@
             <w:tcW w:w="0" w:type="auto"/>
             <w:shd w:val="clear" w:color="auto" w:fill="auto"/>
           </w:tcPr>
-          <w:p>
-            <w:pPr>
-              <w:rPr>
-                <w:lang w:val="de-CH"/>
-              </w:rPr>
-            </w:pPr>
-          </w:p>
+          <w:p/>
         </w:tc>
         <w:tc>
           <w:tcPr>
             <w:tcW w:w="0" w:type="auto"/>
             <w:shd w:val="clear" w:color="auto" w:fill="auto"/>
           </w:tcPr>
-          <w:p>
-            <w:pPr>
-              <w:rPr>
-                <w:lang w:val="de-CH"/>
-              </w:rPr>
-            </w:pPr>
-          </w:p>
+          <w:p/>
         </w:tc>
       </w:tr>
     </w:tbl>
@@ -316,7 +261,7 @@
       <w:pPr>
         <w:pStyle w:val="berschritNormal"/>
       </w:pPr>
-      <w:bookmarkStart w:id="0" w:name="_Toc23889845"/>
+      <w:bookmarkStart w:id="0" w:name="_Toc25513391"/>
       <w:r>
         <w:lastRenderedPageBreak/>
         <w:t>Version Control</w:t>
@@ -426,7 +371,13 @@
           </w:tcPr>
           <w:p>
             <w:r>
-              <w:t>0-2</w:t>
+              <w:t>0</w:t>
+            </w:r>
+            <w:r>
+              <w:t>.</w:t>
+            </w:r>
+            <w:r>
+              <w:t>2</w:t>
             </w:r>
           </w:p>
         </w:tc>
@@ -460,6 +411,48 @@
           </w:p>
         </w:tc>
       </w:tr>
+      <w:tr>
+        <w:trPr>
+          <w:cnfStyle w:val="000000100000" w:firstRow="0" w:lastRow="0" w:firstColumn="0" w:lastColumn="0" w:oddVBand="0" w:evenVBand="0" w:oddHBand="1" w:evenHBand="0" w:firstRowFirstColumn="0" w:firstRowLastColumn="0" w:lastRowFirstColumn="0" w:lastRowLastColumn="0"/>
+        </w:trPr>
+        <w:tc>
+          <w:tcPr>
+            <w:cnfStyle w:val="001000000000" w:firstRow="0" w:lastRow="0" w:firstColumn="1" w:lastColumn="0" w:oddVBand="0" w:evenVBand="0" w:oddHBand="0" w:evenHBand="0" w:firstRowFirstColumn="0" w:firstRowLastColumn="0" w:lastRowFirstColumn="0" w:lastRowLastColumn="0"/>
+            <w:tcW w:w="1129" w:type="dxa"/>
+          </w:tcPr>
+          <w:p>
+            <w:r>
+              <w:t>0.3</w:t>
+            </w:r>
+          </w:p>
+        </w:tc>
+        <w:tc>
+          <w:tcPr>
+            <w:tcW w:w="1276" w:type="dxa"/>
+          </w:tcPr>
+          <w:p>
+            <w:pPr>
+              <w:cnfStyle w:val="000000100000" w:firstRow="0" w:lastRow="0" w:firstColumn="0" w:lastColumn="0" w:oddVBand="0" w:evenVBand="0" w:oddHBand="1" w:evenHBand="0" w:firstRowFirstColumn="0" w:firstRowLastColumn="0" w:lastRowFirstColumn="0" w:lastRowLastColumn="0"/>
+            </w:pPr>
+            <w:r>
+              <w:t>24.11.19</w:t>
+            </w:r>
+          </w:p>
+        </w:tc>
+        <w:tc>
+          <w:tcPr>
+            <w:tcW w:w="6657" w:type="dxa"/>
+          </w:tcPr>
+          <w:p>
+            <w:pPr>
+              <w:cnfStyle w:val="000000100000" w:firstRow="0" w:lastRow="0" w:firstColumn="0" w:lastColumn="0" w:oddVBand="0" w:evenVBand="0" w:oddHBand="1" w:evenHBand="0" w:firstRowFirstColumn="0" w:firstRowLastColumn="0" w:lastRowFirstColumn="0" w:lastRowLastColumn="0"/>
+            </w:pPr>
+            <w:r>
+              <w:t>Added Secondary Task, completed Object Analysis and Solution Search.</w:t>
+            </w:r>
+          </w:p>
+        </w:tc>
+      </w:tr>
     </w:tbl>
     <w:p/>
     <w:p>
@@ -471,7 +464,7 @@
       <w:pPr>
         <w:pStyle w:val="berschritNormal"/>
       </w:pPr>
-      <w:bookmarkStart w:id="1" w:name="_Toc23889846"/>
+      <w:bookmarkStart w:id="1" w:name="_Toc25513392"/>
       <w:r>
         <w:lastRenderedPageBreak/>
         <w:t>Table of Content</w:t>
@@ -500,7 +493,7 @@
       <w:r>
         <w:fldChar w:fldCharType="separate"/>
       </w:r>
-      <w:hyperlink w:anchor="_Toc23889845" w:history="1">
+      <w:hyperlink w:anchor="_Toc25513391" w:history="1">
         <w:r>
           <w:rPr>
             <w:rStyle w:val="Hyperlink"/>
@@ -527,7 +520,7 @@
             <w:noProof/>
             <w:webHidden/>
           </w:rPr>
-          <w:instrText xml:space="preserve"> PAGEREF _Toc23889845 \h </w:instrText>
+          <w:instrText xml:space="preserve"> PAGEREF _Toc25513391 \h </w:instrText>
         </w:r>
         <w:r>
           <w:rPr>
@@ -571,7 +564,7 @@
           <w:lang w:val="de-CH" w:eastAsia="de-CH"/>
         </w:rPr>
       </w:pPr>
-      <w:hyperlink w:anchor="_Toc23889846" w:history="1">
+      <w:hyperlink w:anchor="_Toc25513392" w:history="1">
         <w:r>
           <w:rPr>
             <w:rStyle w:val="Hyperlink"/>
@@ -598,7 +591,7 @@
             <w:noProof/>
             <w:webHidden/>
           </w:rPr>
-          <w:instrText xml:space="preserve"> PAGEREF _Toc23889846 \h </w:instrText>
+          <w:instrText xml:space="preserve"> PAGEREF _Toc25513392 \h </w:instrText>
         </w:r>
         <w:r>
           <w:rPr>
@@ -643,7 +636,7 @@
           <w:lang w:val="de-CH" w:eastAsia="de-CH"/>
         </w:rPr>
       </w:pPr>
-      <w:hyperlink w:anchor="_Toc23889847" w:history="1">
+      <w:hyperlink w:anchor="_Toc25513393" w:history="1">
         <w:r>
           <w:rPr>
             <w:rStyle w:val="Hyperlink"/>
@@ -687,7 +680,7 @@
             <w:noProof/>
             <w:webHidden/>
           </w:rPr>
-          <w:instrText xml:space="preserve"> PAGEREF _Toc23889847 \h </w:instrText>
+          <w:instrText xml:space="preserve"> PAGEREF _Toc25513393 \h </w:instrText>
         </w:r>
         <w:r>
           <w:rPr>
@@ -707,7 +700,7 @@
             <w:noProof/>
             <w:webHidden/>
           </w:rPr>
-          <w:t>4</w:t>
+          <w:t>5</w:t>
         </w:r>
         <w:r>
           <w:rPr>
@@ -731,7 +724,7 @@
           <w:lang w:val="de-CH" w:eastAsia="de-CH"/>
         </w:rPr>
       </w:pPr>
-      <w:hyperlink w:anchor="_Toc23889848" w:history="1">
+      <w:hyperlink w:anchor="_Toc25513394" w:history="1">
         <w:r>
           <w:rPr>
             <w:rStyle w:val="Hyperlink"/>
@@ -773,7 +766,7 @@
             <w:noProof/>
             <w:webHidden/>
           </w:rPr>
-          <w:instrText xml:space="preserve"> PAGEREF _Toc23889848 \h </w:instrText>
+          <w:instrText xml:space="preserve"> PAGEREF _Toc25513394 \h </w:instrText>
         </w:r>
         <w:r>
           <w:rPr>
@@ -793,7 +786,7 @@
             <w:noProof/>
             <w:webHidden/>
           </w:rPr>
-          <w:t>4</w:t>
+          <w:t>5</w:t>
         </w:r>
         <w:r>
           <w:rPr>
@@ -817,7 +810,7 @@
           <w:lang w:val="de-CH" w:eastAsia="de-CH"/>
         </w:rPr>
       </w:pPr>
-      <w:hyperlink w:anchor="_Toc23889849" w:history="1">
+      <w:hyperlink w:anchor="_Toc25513395" w:history="1">
         <w:r>
           <w:rPr>
             <w:rStyle w:val="Hyperlink"/>
@@ -838,7 +831,7 @@
             <w:rStyle w:val="Hyperlink"/>
             <w:noProof/>
           </w:rPr>
-          <w:t>Object Analysis</w:t>
+          <w:t>Project Goals</w:t>
         </w:r>
         <w:r>
           <w:rPr>
@@ -859,7 +852,7 @@
             <w:noProof/>
             <w:webHidden/>
           </w:rPr>
-          <w:instrText xml:space="preserve"> PAGEREF _Toc23889849 \h </w:instrText>
+          <w:instrText xml:space="preserve"> PAGEREF _Toc25513395 \h </w:instrText>
         </w:r>
         <w:r>
           <w:rPr>
@@ -879,7 +872,179 @@
             <w:noProof/>
             <w:webHidden/>
           </w:rPr>
-          <w:t>4</w:t>
+          <w:t>5</w:t>
+        </w:r>
+        <w:r>
+          <w:rPr>
+            <w:noProof/>
+            <w:webHidden/>
+          </w:rPr>
+          <w:fldChar w:fldCharType="end"/>
+        </w:r>
+      </w:hyperlink>
+    </w:p>
+    <w:p>
+      <w:pPr>
+        <w:pStyle w:val="Verzeichnis2"/>
+        <w:tabs>
+          <w:tab w:val="left" w:pos="880"/>
+          <w:tab w:val="right" w:leader="dot" w:pos="9062"/>
+        </w:tabs>
+        <w:rPr>
+          <w:rFonts w:asciiTheme="minorHAnsi" w:eastAsiaTheme="minorEastAsia" w:hAnsiTheme="minorHAnsi"/>
+          <w:noProof/>
+          <w:lang w:val="de-CH" w:eastAsia="de-CH"/>
+        </w:rPr>
+      </w:pPr>
+      <w:hyperlink w:anchor="_Toc25513396" w:history="1">
+        <w:r>
+          <w:rPr>
+            <w:rStyle w:val="Hyperlink"/>
+            <w:noProof/>
+          </w:rPr>
+          <w:t>1.3</w:t>
+        </w:r>
+        <w:r>
+          <w:rPr>
+            <w:rFonts w:asciiTheme="minorHAnsi" w:eastAsiaTheme="minorEastAsia" w:hAnsiTheme="minorHAnsi"/>
+            <w:noProof/>
+            <w:lang w:val="de-CH" w:eastAsia="de-CH"/>
+          </w:rPr>
+          <w:tab/>
+        </w:r>
+        <w:r>
+          <w:rPr>
+            <w:rStyle w:val="Hyperlink"/>
+            <w:noProof/>
+          </w:rPr>
+          <w:t>Personal Goals</w:t>
+        </w:r>
+        <w:r>
+          <w:rPr>
+            <w:noProof/>
+            <w:webHidden/>
+          </w:rPr>
+          <w:tab/>
+        </w:r>
+        <w:r>
+          <w:rPr>
+            <w:noProof/>
+            <w:webHidden/>
+          </w:rPr>
+          <w:fldChar w:fldCharType="begin"/>
+        </w:r>
+        <w:r>
+          <w:rPr>
+            <w:noProof/>
+            <w:webHidden/>
+          </w:rPr>
+          <w:instrText xml:space="preserve"> PAGEREF _Toc25513396 \h </w:instrText>
+        </w:r>
+        <w:r>
+          <w:rPr>
+            <w:noProof/>
+            <w:webHidden/>
+          </w:rPr>
+        </w:r>
+        <w:r>
+          <w:rPr>
+            <w:noProof/>
+            <w:webHidden/>
+          </w:rPr>
+          <w:fldChar w:fldCharType="separate"/>
+        </w:r>
+        <w:r>
+          <w:rPr>
+            <w:noProof/>
+            <w:webHidden/>
+          </w:rPr>
+          <w:t>5</w:t>
+        </w:r>
+        <w:r>
+          <w:rPr>
+            <w:noProof/>
+            <w:webHidden/>
+          </w:rPr>
+          <w:fldChar w:fldCharType="end"/>
+        </w:r>
+      </w:hyperlink>
+    </w:p>
+    <w:p>
+      <w:pPr>
+        <w:pStyle w:val="Verzeichnis2"/>
+        <w:tabs>
+          <w:tab w:val="left" w:pos="880"/>
+          <w:tab w:val="right" w:leader="dot" w:pos="9062"/>
+        </w:tabs>
+        <w:rPr>
+          <w:rFonts w:asciiTheme="minorHAnsi" w:eastAsiaTheme="minorEastAsia" w:hAnsiTheme="minorHAnsi"/>
+          <w:noProof/>
+          <w:lang w:val="de-CH" w:eastAsia="de-CH"/>
+        </w:rPr>
+      </w:pPr>
+      <w:hyperlink w:anchor="_Toc25513397" w:history="1">
+        <w:r>
+          <w:rPr>
+            <w:rStyle w:val="Hyperlink"/>
+            <w:noProof/>
+          </w:rPr>
+          <w:t>1.4</w:t>
+        </w:r>
+        <w:r>
+          <w:rPr>
+            <w:rFonts w:asciiTheme="minorHAnsi" w:eastAsiaTheme="minorEastAsia" w:hAnsiTheme="minorHAnsi"/>
+            <w:noProof/>
+            <w:lang w:val="de-CH" w:eastAsia="de-CH"/>
+          </w:rPr>
+          <w:tab/>
+        </w:r>
+        <w:r>
+          <w:rPr>
+            <w:rStyle w:val="Hyperlink"/>
+            <w:noProof/>
+          </w:rPr>
+          <w:t>Task Definition</w:t>
+        </w:r>
+        <w:r>
+          <w:rPr>
+            <w:noProof/>
+            <w:webHidden/>
+          </w:rPr>
+          <w:tab/>
+        </w:r>
+        <w:r>
+          <w:rPr>
+            <w:noProof/>
+            <w:webHidden/>
+          </w:rPr>
+          <w:fldChar w:fldCharType="begin"/>
+        </w:r>
+        <w:r>
+          <w:rPr>
+            <w:noProof/>
+            <w:webHidden/>
+          </w:rPr>
+          <w:instrText xml:space="preserve"> PAGEREF _Toc25513397 \h </w:instrText>
+        </w:r>
+        <w:r>
+          <w:rPr>
+            <w:noProof/>
+            <w:webHidden/>
+          </w:rPr>
+        </w:r>
+        <w:r>
+          <w:rPr>
+            <w:noProof/>
+            <w:webHidden/>
+          </w:rPr>
+          <w:fldChar w:fldCharType="separate"/>
+        </w:r>
+        <w:r>
+          <w:rPr>
+            <w:noProof/>
+            <w:webHidden/>
+          </w:rPr>
+          <w:t>6</w:t>
         </w:r>
         <w:r>
           <w:rPr>
@@ -904,13 +1069,13 @@
           <w:lang w:val="de-CH" w:eastAsia="de-CH"/>
         </w:rPr>
       </w:pPr>
-      <w:hyperlink w:anchor="_Toc23889850" w:history="1">
+      <w:hyperlink w:anchor="_Toc25513398" w:history="1">
         <w:r>
           <w:rPr>
             <w:rStyle w:val="Hyperlink"/>
             <w:noProof/>
           </w:rPr>
-          <w:t>1.2.1</w:t>
+          <w:t>1.4.1</w:t>
         </w:r>
         <w:r>
           <w:rPr>
@@ -926,7 +1091,7 @@
             <w:rStyle w:val="Hyperlink"/>
             <w:noProof/>
           </w:rPr>
-          <w:t>Editor Scripting</w:t>
+          <w:t>Unified Handling</w:t>
         </w:r>
         <w:r>
           <w:rPr>
@@ -947,7 +1112,7 @@
             <w:noProof/>
             <w:webHidden/>
           </w:rPr>
-          <w:instrText xml:space="preserve"> PAGEREF _Toc23889850 \h </w:instrText>
+          <w:instrText xml:space="preserve"> PAGEREF _Toc25513398 \h </w:instrText>
         </w:r>
         <w:r>
           <w:rPr>
@@ -967,7 +1132,7 @@
             <w:noProof/>
             <w:webHidden/>
           </w:rPr>
-          <w:t>4</w:t>
+          <w:t>6</w:t>
         </w:r>
         <w:r>
           <w:rPr>
@@ -992,13 +1157,13 @@
           <w:lang w:val="de-CH" w:eastAsia="de-CH"/>
         </w:rPr>
       </w:pPr>
-      <w:hyperlink w:anchor="_Toc23889851" w:history="1">
+      <w:hyperlink w:anchor="_Toc25513399" w:history="1">
         <w:r>
           <w:rPr>
             <w:rStyle w:val="Hyperlink"/>
             <w:noProof/>
           </w:rPr>
-          <w:t>1.2.2</w:t>
+          <w:t>1.4.2</w:t>
         </w:r>
         <w:r>
           <w:rPr>
@@ -1014,7 +1179,7 @@
             <w:rStyle w:val="Hyperlink"/>
             <w:noProof/>
           </w:rPr>
-          <w:t>Inspector</w:t>
+          <w:t>Event Like Behavior</w:t>
         </w:r>
         <w:r>
           <w:rPr>
@@ -1035,7 +1200,7 @@
             <w:noProof/>
             <w:webHidden/>
           </w:rPr>
-          <w:instrText xml:space="preserve"> PAGEREF _Toc23889851 \h </w:instrText>
+          <w:instrText xml:space="preserve"> PAGEREF _Toc25513399 \h </w:instrText>
         </w:r>
         <w:r>
           <w:rPr>
@@ -1055,7 +1220,7 @@
             <w:noProof/>
             <w:webHidden/>
           </w:rPr>
-          <w:t>4</w:t>
+          <w:t>6</w:t>
         </w:r>
         <w:r>
           <w:rPr>
@@ -1080,13 +1245,13 @@
           <w:lang w:val="de-CH" w:eastAsia="de-CH"/>
         </w:rPr>
       </w:pPr>
-      <w:hyperlink w:anchor="_Toc23889852" w:history="1">
+      <w:hyperlink w:anchor="_Toc25513400" w:history="1">
         <w:r>
           <w:rPr>
             <w:rStyle w:val="Hyperlink"/>
             <w:noProof/>
           </w:rPr>
-          <w:t>1.2.3</w:t>
+          <w:t>1.4.3</w:t>
         </w:r>
         <w:r>
           <w:rPr>
@@ -1102,7 +1267,7 @@
             <w:rStyle w:val="Hyperlink"/>
             <w:noProof/>
           </w:rPr>
-          <w:t>Scene Inspector</w:t>
+          <w:t>Primary Tasks</w:t>
         </w:r>
         <w:r>
           <w:rPr>
@@ -1123,7 +1288,7 @@
             <w:noProof/>
             <w:webHidden/>
           </w:rPr>
-          <w:instrText xml:space="preserve"> PAGEREF _Toc23889852 \h </w:instrText>
+          <w:instrText xml:space="preserve"> PAGEREF _Toc25513400 \h </w:instrText>
         </w:r>
         <w:r>
           <w:rPr>
@@ -1143,265 +1308,7 @@
             <w:noProof/>
             <w:webHidden/>
           </w:rPr>
-          <w:t>4</w:t>
-        </w:r>
-        <w:r>
-          <w:rPr>
-            <w:noProof/>
-            <w:webHidden/>
-          </w:rPr>
-          <w:fldChar w:fldCharType="end"/>
-        </w:r>
-      </w:hyperlink>
-    </w:p>
-    <w:p>
-      <w:pPr>
-        <w:pStyle w:val="Verzeichnis2"/>
-        <w:tabs>
-          <w:tab w:val="left" w:pos="880"/>
-          <w:tab w:val="right" w:leader="dot" w:pos="9062"/>
-        </w:tabs>
-        <w:rPr>
-          <w:rFonts w:asciiTheme="minorHAnsi" w:eastAsiaTheme="minorEastAsia" w:hAnsiTheme="minorHAnsi"/>
-          <w:noProof/>
-          <w:lang w:val="de-CH" w:eastAsia="de-CH"/>
-        </w:rPr>
-      </w:pPr>
-      <w:hyperlink w:anchor="_Toc23889853" w:history="1">
-        <w:r>
-          <w:rPr>
-            <w:rStyle w:val="Hyperlink"/>
-            <w:noProof/>
-          </w:rPr>
-          <w:t>1.3</w:t>
-        </w:r>
-        <w:r>
-          <w:rPr>
-            <w:rFonts w:asciiTheme="minorHAnsi" w:eastAsiaTheme="minorEastAsia" w:hAnsiTheme="minorHAnsi"/>
-            <w:noProof/>
-            <w:lang w:val="de-CH" w:eastAsia="de-CH"/>
-          </w:rPr>
-          <w:tab/>
-        </w:r>
-        <w:r>
-          <w:rPr>
-            <w:rStyle w:val="Hyperlink"/>
-            <w:noProof/>
-          </w:rPr>
-          <w:t>Project Goals</w:t>
-        </w:r>
-        <w:r>
-          <w:rPr>
-            <w:noProof/>
-            <w:webHidden/>
-          </w:rPr>
-          <w:tab/>
-        </w:r>
-        <w:r>
-          <w:rPr>
-            <w:noProof/>
-            <w:webHidden/>
-          </w:rPr>
-          <w:fldChar w:fldCharType="begin"/>
-        </w:r>
-        <w:r>
-          <w:rPr>
-            <w:noProof/>
-            <w:webHidden/>
-          </w:rPr>
-          <w:instrText xml:space="preserve"> PAGEREF _Toc23889853 \h </w:instrText>
-        </w:r>
-        <w:r>
-          <w:rPr>
-            <w:noProof/>
-            <w:webHidden/>
-          </w:rPr>
-        </w:r>
-        <w:r>
-          <w:rPr>
-            <w:noProof/>
-            <w:webHidden/>
-          </w:rPr>
-          <w:fldChar w:fldCharType="separate"/>
-        </w:r>
-        <w:r>
-          <w:rPr>
-            <w:noProof/>
-            <w:webHidden/>
-          </w:rPr>
-          <w:t>4</w:t>
-        </w:r>
-        <w:r>
-          <w:rPr>
-            <w:noProof/>
-            <w:webHidden/>
-          </w:rPr>
-          <w:fldChar w:fldCharType="end"/>
-        </w:r>
-      </w:hyperlink>
-    </w:p>
-    <w:p>
-      <w:pPr>
-        <w:pStyle w:val="Verzeichnis2"/>
-        <w:tabs>
-          <w:tab w:val="left" w:pos="880"/>
-          <w:tab w:val="right" w:leader="dot" w:pos="9062"/>
-        </w:tabs>
-        <w:rPr>
-          <w:rFonts w:asciiTheme="minorHAnsi" w:eastAsiaTheme="minorEastAsia" w:hAnsiTheme="minorHAnsi"/>
-          <w:noProof/>
-          <w:lang w:val="de-CH" w:eastAsia="de-CH"/>
-        </w:rPr>
-      </w:pPr>
-      <w:hyperlink w:anchor="_Toc23889854" w:history="1">
-        <w:r>
-          <w:rPr>
-            <w:rStyle w:val="Hyperlink"/>
-            <w:noProof/>
-          </w:rPr>
-          <w:t>1.4</w:t>
-        </w:r>
-        <w:r>
-          <w:rPr>
-            <w:rFonts w:asciiTheme="minorHAnsi" w:eastAsiaTheme="minorEastAsia" w:hAnsiTheme="minorHAnsi"/>
-            <w:noProof/>
-            <w:lang w:val="de-CH" w:eastAsia="de-CH"/>
-          </w:rPr>
-          <w:tab/>
-        </w:r>
-        <w:r>
-          <w:rPr>
-            <w:rStyle w:val="Hyperlink"/>
-            <w:noProof/>
-          </w:rPr>
-          <w:t>Personal Goals</w:t>
-        </w:r>
-        <w:r>
-          <w:rPr>
-            <w:noProof/>
-            <w:webHidden/>
-          </w:rPr>
-          <w:tab/>
-        </w:r>
-        <w:r>
-          <w:rPr>
-            <w:noProof/>
-            <w:webHidden/>
-          </w:rPr>
-          <w:fldChar w:fldCharType="begin"/>
-        </w:r>
-        <w:r>
-          <w:rPr>
-            <w:noProof/>
-            <w:webHidden/>
-          </w:rPr>
-          <w:instrText xml:space="preserve"> PAGEREF _Toc23889854 \h </w:instrText>
-        </w:r>
-        <w:r>
-          <w:rPr>
-            <w:noProof/>
-            <w:webHidden/>
-          </w:rPr>
-        </w:r>
-        <w:r>
-          <w:rPr>
-            <w:noProof/>
-            <w:webHidden/>
-          </w:rPr>
-          <w:fldChar w:fldCharType="separate"/>
-        </w:r>
-        <w:r>
-          <w:rPr>
-            <w:noProof/>
-            <w:webHidden/>
-          </w:rPr>
-          <w:t>4</w:t>
-        </w:r>
-        <w:r>
-          <w:rPr>
-            <w:noProof/>
-            <w:webHidden/>
-          </w:rPr>
-          <w:fldChar w:fldCharType="end"/>
-        </w:r>
-      </w:hyperlink>
-    </w:p>
-    <w:p>
-      <w:pPr>
-        <w:pStyle w:val="Verzeichnis2"/>
-        <w:tabs>
-          <w:tab w:val="left" w:pos="880"/>
-          <w:tab w:val="right" w:leader="dot" w:pos="9062"/>
-        </w:tabs>
-        <w:rPr>
-          <w:rFonts w:asciiTheme="minorHAnsi" w:eastAsiaTheme="minorEastAsia" w:hAnsiTheme="minorHAnsi"/>
-          <w:noProof/>
-          <w:lang w:val="de-CH" w:eastAsia="de-CH"/>
-        </w:rPr>
-      </w:pPr>
-      <w:hyperlink w:anchor="_Toc23889855" w:history="1">
-        <w:r>
-          <w:rPr>
-            <w:rStyle w:val="Hyperlink"/>
-            <w:noProof/>
-          </w:rPr>
-          <w:t>1.5</w:t>
-        </w:r>
-        <w:r>
-          <w:rPr>
-            <w:rFonts w:asciiTheme="minorHAnsi" w:eastAsiaTheme="minorEastAsia" w:hAnsiTheme="minorHAnsi"/>
-            <w:noProof/>
-            <w:lang w:val="de-CH" w:eastAsia="de-CH"/>
-          </w:rPr>
-          <w:tab/>
-        </w:r>
-        <w:r>
-          <w:rPr>
-            <w:rStyle w:val="Hyperlink"/>
-            <w:noProof/>
-          </w:rPr>
-          <w:t>Task Definition</w:t>
-        </w:r>
-        <w:r>
-          <w:rPr>
-            <w:noProof/>
-            <w:webHidden/>
-          </w:rPr>
-          <w:tab/>
-        </w:r>
-        <w:r>
-          <w:rPr>
-            <w:noProof/>
-            <w:webHidden/>
-          </w:rPr>
-          <w:fldChar w:fldCharType="begin"/>
-        </w:r>
-        <w:r>
-          <w:rPr>
-            <w:noProof/>
-            <w:webHidden/>
-          </w:rPr>
-          <w:instrText xml:space="preserve"> PAGEREF _Toc23889855 \h </w:instrText>
-        </w:r>
-        <w:r>
-          <w:rPr>
-            <w:noProof/>
-            <w:webHidden/>
-          </w:rPr>
-        </w:r>
-        <w:r>
-          <w:rPr>
-            <w:noProof/>
-            <w:webHidden/>
-          </w:rPr>
-          <w:fldChar w:fldCharType="separate"/>
-        </w:r>
-        <w:r>
-          <w:rPr>
-            <w:noProof/>
-            <w:webHidden/>
-          </w:rPr>
-          <w:t>5</w:t>
+          <w:t>6</w:t>
         </w:r>
         <w:r>
           <w:rPr>
@@ -1426,13 +1333,13 @@
           <w:lang w:val="de-CH" w:eastAsia="de-CH"/>
         </w:rPr>
       </w:pPr>
-      <w:hyperlink w:anchor="_Toc23889856" w:history="1">
+      <w:hyperlink w:anchor="_Toc25513401" w:history="1">
         <w:r>
           <w:rPr>
             <w:rStyle w:val="Hyperlink"/>
             <w:noProof/>
           </w:rPr>
-          <w:t>1.5.1</w:t>
+          <w:t>1.4.4</w:t>
         </w:r>
         <w:r>
           <w:rPr>
@@ -1448,7 +1355,7 @@
             <w:rStyle w:val="Hyperlink"/>
             <w:noProof/>
           </w:rPr>
-          <w:t>Event Like Behavior</w:t>
+          <w:t>Secondary Tasks</w:t>
         </w:r>
         <w:r>
           <w:rPr>
@@ -1469,7 +1376,93 @@
             <w:noProof/>
             <w:webHidden/>
           </w:rPr>
-          <w:instrText xml:space="preserve"> PAGEREF _Toc23889856 \h </w:instrText>
+          <w:instrText xml:space="preserve"> PAGEREF _Toc25513401 \h </w:instrText>
+        </w:r>
+        <w:r>
+          <w:rPr>
+            <w:noProof/>
+            <w:webHidden/>
+          </w:rPr>
+        </w:r>
+        <w:r>
+          <w:rPr>
+            <w:noProof/>
+            <w:webHidden/>
+          </w:rPr>
+          <w:fldChar w:fldCharType="separate"/>
+        </w:r>
+        <w:r>
+          <w:rPr>
+            <w:noProof/>
+            <w:webHidden/>
+          </w:rPr>
+          <w:t>6</w:t>
+        </w:r>
+        <w:r>
+          <w:rPr>
+            <w:noProof/>
+            <w:webHidden/>
+          </w:rPr>
+          <w:fldChar w:fldCharType="end"/>
+        </w:r>
+      </w:hyperlink>
+    </w:p>
+    <w:p>
+      <w:pPr>
+        <w:pStyle w:val="Verzeichnis2"/>
+        <w:tabs>
+          <w:tab w:val="left" w:pos="880"/>
+          <w:tab w:val="right" w:leader="dot" w:pos="9062"/>
+        </w:tabs>
+        <w:rPr>
+          <w:rFonts w:asciiTheme="minorHAnsi" w:eastAsiaTheme="minorEastAsia" w:hAnsiTheme="minorHAnsi"/>
+          <w:noProof/>
+          <w:lang w:val="de-CH" w:eastAsia="de-CH"/>
+        </w:rPr>
+      </w:pPr>
+      <w:hyperlink w:anchor="_Toc25513402" w:history="1">
+        <w:r>
+          <w:rPr>
+            <w:rStyle w:val="Hyperlink"/>
+            <w:noProof/>
+          </w:rPr>
+          <w:t>1.5</w:t>
+        </w:r>
+        <w:r>
+          <w:rPr>
+            <w:rFonts w:asciiTheme="minorHAnsi" w:eastAsiaTheme="minorEastAsia" w:hAnsiTheme="minorHAnsi"/>
+            <w:noProof/>
+            <w:lang w:val="de-CH" w:eastAsia="de-CH"/>
+          </w:rPr>
+          <w:tab/>
+        </w:r>
+        <w:r>
+          <w:rPr>
+            <w:rStyle w:val="Hyperlink"/>
+            <w:noProof/>
+          </w:rPr>
+          <w:t>Object Analysis</w:t>
+        </w:r>
+        <w:r>
+          <w:rPr>
+            <w:noProof/>
+            <w:webHidden/>
+          </w:rPr>
+          <w:tab/>
+        </w:r>
+        <w:r>
+          <w:rPr>
+            <w:noProof/>
+            <w:webHidden/>
+          </w:rPr>
+          <w:fldChar w:fldCharType="begin"/>
+        </w:r>
+        <w:r>
+          <w:rPr>
+            <w:noProof/>
+            <w:webHidden/>
+          </w:rPr>
+          <w:instrText xml:space="preserve"> PAGEREF _Toc25513402 \h </w:instrText>
         </w:r>
         <w:r>
           <w:rPr>
@@ -1514,13 +1507,13 @@
           <w:lang w:val="de-CH" w:eastAsia="de-CH"/>
         </w:rPr>
       </w:pPr>
-      <w:hyperlink w:anchor="_Toc23889857" w:history="1">
+      <w:hyperlink w:anchor="_Toc25513403" w:history="1">
         <w:r>
           <w:rPr>
             <w:rStyle w:val="Hyperlink"/>
             <w:noProof/>
           </w:rPr>
-          <w:t>1.5.2</w:t>
+          <w:t>1.5.1</w:t>
         </w:r>
         <w:r>
           <w:rPr>
@@ -1536,7 +1529,7 @@
             <w:rStyle w:val="Hyperlink"/>
             <w:noProof/>
           </w:rPr>
-          <w:t>Unified Handling</w:t>
+          <w:t>Editor Scripting</w:t>
         </w:r>
         <w:r>
           <w:rPr>
@@ -1557,7 +1550,7 @@
             <w:noProof/>
             <w:webHidden/>
           </w:rPr>
-          <w:instrText xml:space="preserve"> PAGEREF _Toc23889857 \h </w:instrText>
+          <w:instrText xml:space="preserve"> PAGEREF _Toc25513403 \h </w:instrText>
         </w:r>
         <w:r>
           <w:rPr>
@@ -1577,93 +1570,7 @@
             <w:noProof/>
             <w:webHidden/>
           </w:rPr>
-          <w:t>6</w:t>
-        </w:r>
-        <w:r>
-          <w:rPr>
-            <w:noProof/>
-            <w:webHidden/>
-          </w:rPr>
-          <w:fldChar w:fldCharType="end"/>
-        </w:r>
-      </w:hyperlink>
-    </w:p>
-    <w:p>
-      <w:pPr>
-        <w:pStyle w:val="Verzeichnis2"/>
-        <w:tabs>
-          <w:tab w:val="left" w:pos="880"/>
-          <w:tab w:val="right" w:leader="dot" w:pos="9062"/>
-        </w:tabs>
-        <w:rPr>
-          <w:rFonts w:asciiTheme="minorHAnsi" w:eastAsiaTheme="minorEastAsia" w:hAnsiTheme="minorHAnsi"/>
-          <w:noProof/>
-          <w:lang w:val="de-CH" w:eastAsia="de-CH"/>
-        </w:rPr>
-      </w:pPr>
-      <w:hyperlink w:anchor="_Toc23889858" w:history="1">
-        <w:r>
-          <w:rPr>
-            <w:rStyle w:val="Hyperlink"/>
-            <w:noProof/>
-          </w:rPr>
-          <w:t>1.6</w:t>
-        </w:r>
-        <w:r>
-          <w:rPr>
-            <w:rFonts w:asciiTheme="minorHAnsi" w:eastAsiaTheme="minorEastAsia" w:hAnsiTheme="minorHAnsi"/>
-            <w:noProof/>
-            <w:lang w:val="de-CH" w:eastAsia="de-CH"/>
-          </w:rPr>
-          <w:tab/>
-        </w:r>
-        <w:r>
-          <w:rPr>
-            <w:rStyle w:val="Hyperlink"/>
-            <w:noProof/>
-          </w:rPr>
-          <w:t>Solution Search</w:t>
-        </w:r>
-        <w:r>
-          <w:rPr>
-            <w:noProof/>
-            <w:webHidden/>
-          </w:rPr>
-          <w:tab/>
-        </w:r>
-        <w:r>
-          <w:rPr>
-            <w:noProof/>
-            <w:webHidden/>
-          </w:rPr>
-          <w:fldChar w:fldCharType="begin"/>
-        </w:r>
-        <w:r>
-          <w:rPr>
-            <w:noProof/>
-            <w:webHidden/>
-          </w:rPr>
-          <w:instrText xml:space="preserve"> PAGEREF _Toc23889858 \h </w:instrText>
-        </w:r>
-        <w:r>
-          <w:rPr>
-            <w:noProof/>
-            <w:webHidden/>
-          </w:rPr>
-        </w:r>
-        <w:r>
-          <w:rPr>
-            <w:noProof/>
-            <w:webHidden/>
-          </w:rPr>
-          <w:fldChar w:fldCharType="separate"/>
-        </w:r>
-        <w:r>
-          <w:rPr>
-            <w:noProof/>
-            <w:webHidden/>
-          </w:rPr>
-          <w:t>6</w:t>
+          <w:t>7</w:t>
         </w:r>
         <w:r>
           <w:rPr>
@@ -1688,13 +1595,13 @@
           <w:lang w:val="de-CH" w:eastAsia="de-CH"/>
         </w:rPr>
       </w:pPr>
-      <w:hyperlink w:anchor="_Toc23889859" w:history="1">
+      <w:hyperlink w:anchor="_Toc25513404" w:history="1">
         <w:r>
           <w:rPr>
             <w:rStyle w:val="Hyperlink"/>
             <w:noProof/>
           </w:rPr>
-          <w:t>1.6.1</w:t>
+          <w:t>1.5.2</w:t>
         </w:r>
         <w:r>
           <w:rPr>
@@ -1710,7 +1617,7 @@
             <w:rStyle w:val="Hyperlink"/>
             <w:noProof/>
           </w:rPr>
-          <w:t>RPG Makers Event Editor</w:t>
+          <w:t>Inspector</w:t>
         </w:r>
         <w:r>
           <w:rPr>
@@ -1731,7 +1638,7 @@
             <w:noProof/>
             <w:webHidden/>
           </w:rPr>
-          <w:instrText xml:space="preserve"> PAGEREF _Toc23889859 \h </w:instrText>
+          <w:instrText xml:space="preserve"> PAGEREF _Toc25513404 \h </w:instrText>
         </w:r>
         <w:r>
           <w:rPr>
@@ -1751,7 +1658,7 @@
             <w:noProof/>
             <w:webHidden/>
           </w:rPr>
-          <w:t>6</w:t>
+          <w:t>7</w:t>
         </w:r>
         <w:r>
           <w:rPr>
@@ -1776,13 +1683,13 @@
           <w:lang w:val="de-CH" w:eastAsia="de-CH"/>
         </w:rPr>
       </w:pPr>
-      <w:hyperlink w:anchor="_Toc23889860" w:history="1">
+      <w:hyperlink w:anchor="_Toc25513405" w:history="1">
         <w:r>
           <w:rPr>
             <w:rStyle w:val="Hyperlink"/>
             <w:noProof/>
           </w:rPr>
-          <w:t>1.6.2</w:t>
+          <w:t>1.5.3</w:t>
         </w:r>
         <w:r>
           <w:rPr>
@@ -1798,7 +1705,7 @@
             <w:rStyle w:val="Hyperlink"/>
             <w:noProof/>
           </w:rPr>
-          <w:t>Unity Asset Store</w:t>
+          <w:t>Scene Inspector</w:t>
         </w:r>
         <w:r>
           <w:rPr>
@@ -1819,7 +1726,7 @@
             <w:noProof/>
             <w:webHidden/>
           </w:rPr>
-          <w:instrText xml:space="preserve"> PAGEREF _Toc23889860 \h </w:instrText>
+          <w:instrText xml:space="preserve"> PAGEREF _Toc25513405 \h </w:instrText>
         </w:r>
         <w:r>
           <w:rPr>
@@ -1839,7 +1746,357 @@
             <w:noProof/>
             <w:webHidden/>
           </w:rPr>
-          <w:t>6</w:t>
+          <w:t>7</w:t>
+        </w:r>
+        <w:r>
+          <w:rPr>
+            <w:noProof/>
+            <w:webHidden/>
+          </w:rPr>
+          <w:fldChar w:fldCharType="end"/>
+        </w:r>
+      </w:hyperlink>
+    </w:p>
+    <w:p>
+      <w:pPr>
+        <w:pStyle w:val="Verzeichnis2"/>
+        <w:tabs>
+          <w:tab w:val="left" w:pos="880"/>
+          <w:tab w:val="right" w:leader="dot" w:pos="9062"/>
+        </w:tabs>
+        <w:rPr>
+          <w:rFonts w:asciiTheme="minorHAnsi" w:eastAsiaTheme="minorEastAsia" w:hAnsiTheme="minorHAnsi"/>
+          <w:noProof/>
+          <w:lang w:val="de-CH" w:eastAsia="de-CH"/>
+        </w:rPr>
+      </w:pPr>
+      <w:hyperlink w:anchor="_Toc25513406" w:history="1">
+        <w:r>
+          <w:rPr>
+            <w:rStyle w:val="Hyperlink"/>
+            <w:noProof/>
+          </w:rPr>
+          <w:t>1.6</w:t>
+        </w:r>
+        <w:r>
+          <w:rPr>
+            <w:rFonts w:asciiTheme="minorHAnsi" w:eastAsiaTheme="minorEastAsia" w:hAnsiTheme="minorHAnsi"/>
+            <w:noProof/>
+            <w:lang w:val="de-CH" w:eastAsia="de-CH"/>
+          </w:rPr>
+          <w:tab/>
+        </w:r>
+        <w:r>
+          <w:rPr>
+            <w:rStyle w:val="Hyperlink"/>
+            <w:noProof/>
+          </w:rPr>
+          <w:t>Solution Search</w:t>
+        </w:r>
+        <w:r>
+          <w:rPr>
+            <w:noProof/>
+            <w:webHidden/>
+          </w:rPr>
+          <w:tab/>
+        </w:r>
+        <w:r>
+          <w:rPr>
+            <w:noProof/>
+            <w:webHidden/>
+          </w:rPr>
+          <w:fldChar w:fldCharType="begin"/>
+        </w:r>
+        <w:r>
+          <w:rPr>
+            <w:noProof/>
+            <w:webHidden/>
+          </w:rPr>
+          <w:instrText xml:space="preserve"> PAGEREF _Toc25513406 \h </w:instrText>
+        </w:r>
+        <w:r>
+          <w:rPr>
+            <w:noProof/>
+            <w:webHidden/>
+          </w:rPr>
+        </w:r>
+        <w:r>
+          <w:rPr>
+            <w:noProof/>
+            <w:webHidden/>
+          </w:rPr>
+          <w:fldChar w:fldCharType="separate"/>
+        </w:r>
+        <w:r>
+          <w:rPr>
+            <w:noProof/>
+            <w:webHidden/>
+          </w:rPr>
+          <w:t>7</w:t>
+        </w:r>
+        <w:r>
+          <w:rPr>
+            <w:noProof/>
+            <w:webHidden/>
+          </w:rPr>
+          <w:fldChar w:fldCharType="end"/>
+        </w:r>
+      </w:hyperlink>
+    </w:p>
+    <w:p>
+      <w:pPr>
+        <w:pStyle w:val="Verzeichnis3"/>
+        <w:tabs>
+          <w:tab w:val="left" w:pos="1320"/>
+          <w:tab w:val="right" w:leader="dot" w:pos="9062"/>
+        </w:tabs>
+        <w:rPr>
+          <w:rFonts w:asciiTheme="minorHAnsi" w:eastAsiaTheme="minorEastAsia" w:hAnsiTheme="minorHAnsi"/>
+          <w:i w:val="0"/>
+          <w:noProof/>
+          <w:lang w:val="de-CH" w:eastAsia="de-CH"/>
+        </w:rPr>
+      </w:pPr>
+      <w:hyperlink w:anchor="_Toc25513407" w:history="1">
+        <w:r>
+          <w:rPr>
+            <w:rStyle w:val="Hyperlink"/>
+            <w:noProof/>
+          </w:rPr>
+          <w:t>1.6.1</w:t>
+        </w:r>
+        <w:r>
+          <w:rPr>
+            <w:rFonts w:asciiTheme="minorHAnsi" w:eastAsiaTheme="minorEastAsia" w:hAnsiTheme="minorHAnsi"/>
+            <w:i w:val="0"/>
+            <w:noProof/>
+            <w:lang w:val="de-CH" w:eastAsia="de-CH"/>
+          </w:rPr>
+          <w:tab/>
+        </w:r>
+        <w:r>
+          <w:rPr>
+            <w:rStyle w:val="Hyperlink"/>
+            <w:noProof/>
+          </w:rPr>
+          <w:t>RPG Makers Event Editor</w:t>
+        </w:r>
+        <w:r>
+          <w:rPr>
+            <w:noProof/>
+            <w:webHidden/>
+          </w:rPr>
+          <w:tab/>
+        </w:r>
+        <w:r>
+          <w:rPr>
+            <w:noProof/>
+            <w:webHidden/>
+          </w:rPr>
+          <w:fldChar w:fldCharType="begin"/>
+        </w:r>
+        <w:r>
+          <w:rPr>
+            <w:noProof/>
+            <w:webHidden/>
+          </w:rPr>
+          <w:instrText xml:space="preserve"> PAGEREF _Toc25513407 \h </w:instrText>
+        </w:r>
+        <w:r>
+          <w:rPr>
+            <w:noProof/>
+            <w:webHidden/>
+          </w:rPr>
+        </w:r>
+        <w:r>
+          <w:rPr>
+            <w:noProof/>
+            <w:webHidden/>
+          </w:rPr>
+          <w:fldChar w:fldCharType="separate"/>
+        </w:r>
+        <w:r>
+          <w:rPr>
+            <w:noProof/>
+            <w:webHidden/>
+          </w:rPr>
+          <w:t>7</w:t>
+        </w:r>
+        <w:r>
+          <w:rPr>
+            <w:noProof/>
+            <w:webHidden/>
+          </w:rPr>
+          <w:fldChar w:fldCharType="end"/>
+        </w:r>
+      </w:hyperlink>
+    </w:p>
+    <w:p>
+      <w:pPr>
+        <w:pStyle w:val="Verzeichnis3"/>
+        <w:tabs>
+          <w:tab w:val="left" w:pos="1320"/>
+          <w:tab w:val="right" w:leader="dot" w:pos="9062"/>
+        </w:tabs>
+        <w:rPr>
+          <w:rFonts w:asciiTheme="minorHAnsi" w:eastAsiaTheme="minorEastAsia" w:hAnsiTheme="minorHAnsi"/>
+          <w:i w:val="0"/>
+          <w:noProof/>
+          <w:lang w:val="de-CH" w:eastAsia="de-CH"/>
+        </w:rPr>
+      </w:pPr>
+      <w:hyperlink w:anchor="_Toc25513408" w:history="1">
+        <w:r>
+          <w:rPr>
+            <w:rStyle w:val="Hyperlink"/>
+            <w:noProof/>
+          </w:rPr>
+          <w:t>1.6.2</w:t>
+        </w:r>
+        <w:r>
+          <w:rPr>
+            <w:rFonts w:asciiTheme="minorHAnsi" w:eastAsiaTheme="minorEastAsia" w:hAnsiTheme="minorHAnsi"/>
+            <w:i w:val="0"/>
+            <w:noProof/>
+            <w:lang w:val="de-CH" w:eastAsia="de-CH"/>
+          </w:rPr>
+          <w:tab/>
+        </w:r>
+        <w:r>
+          <w:rPr>
+            <w:rStyle w:val="Hyperlink"/>
+            <w:noProof/>
+          </w:rPr>
+          <w:t>Unity Asset Store: TimeLine Events</w:t>
+        </w:r>
+        <w:r>
+          <w:rPr>
+            <w:noProof/>
+            <w:webHidden/>
+          </w:rPr>
+          <w:tab/>
+        </w:r>
+        <w:r>
+          <w:rPr>
+            <w:noProof/>
+            <w:webHidden/>
+          </w:rPr>
+          <w:fldChar w:fldCharType="begin"/>
+        </w:r>
+        <w:r>
+          <w:rPr>
+            <w:noProof/>
+            <w:webHidden/>
+          </w:rPr>
+          <w:instrText xml:space="preserve"> PAGEREF _Toc25513408 \h </w:instrText>
+        </w:r>
+        <w:r>
+          <w:rPr>
+            <w:noProof/>
+            <w:webHidden/>
+          </w:rPr>
+        </w:r>
+        <w:r>
+          <w:rPr>
+            <w:noProof/>
+            <w:webHidden/>
+          </w:rPr>
+          <w:fldChar w:fldCharType="separate"/>
+        </w:r>
+        <w:r>
+          <w:rPr>
+            <w:noProof/>
+            <w:webHidden/>
+          </w:rPr>
+          <w:t>7</w:t>
+        </w:r>
+        <w:r>
+          <w:rPr>
+            <w:noProof/>
+            <w:webHidden/>
+          </w:rPr>
+          <w:fldChar w:fldCharType="end"/>
+        </w:r>
+      </w:hyperlink>
+    </w:p>
+    <w:p>
+      <w:pPr>
+        <w:pStyle w:val="Verzeichnis3"/>
+        <w:tabs>
+          <w:tab w:val="left" w:pos="1320"/>
+          <w:tab w:val="right" w:leader="dot" w:pos="9062"/>
+        </w:tabs>
+        <w:rPr>
+          <w:rFonts w:asciiTheme="minorHAnsi" w:eastAsiaTheme="minorEastAsia" w:hAnsiTheme="minorHAnsi"/>
+          <w:i w:val="0"/>
+          <w:noProof/>
+          <w:lang w:val="de-CH" w:eastAsia="de-CH"/>
+        </w:rPr>
+      </w:pPr>
+      <w:hyperlink w:anchor="_Toc25513409" w:history="1">
+        <w:r>
+          <w:rPr>
+            <w:rStyle w:val="Hyperlink"/>
+            <w:noProof/>
+          </w:rPr>
+          <w:t>1.6.3</w:t>
+        </w:r>
+        <w:r>
+          <w:rPr>
+            <w:rFonts w:asciiTheme="minorHAnsi" w:eastAsiaTheme="minorEastAsia" w:hAnsiTheme="minorHAnsi"/>
+            <w:i w:val="0"/>
+            <w:noProof/>
+            <w:lang w:val="de-CH" w:eastAsia="de-CH"/>
+          </w:rPr>
+          <w:tab/>
+        </w:r>
+        <w:r>
+          <w:rPr>
+            <w:rStyle w:val="Hyperlink"/>
+            <w:noProof/>
+          </w:rPr>
+          <w:t>Unity Asset Store: Event Manager</w:t>
+        </w:r>
+        <w:r>
+          <w:rPr>
+            <w:noProof/>
+            <w:webHidden/>
+          </w:rPr>
+          <w:tab/>
+        </w:r>
+        <w:r>
+          <w:rPr>
+            <w:noProof/>
+            <w:webHidden/>
+          </w:rPr>
+          <w:fldChar w:fldCharType="begin"/>
+        </w:r>
+        <w:r>
+          <w:rPr>
+            <w:noProof/>
+            <w:webHidden/>
+          </w:rPr>
+          <w:instrText xml:space="preserve"> PAGEREF _Toc25513409 \h </w:instrText>
+        </w:r>
+        <w:r>
+          <w:rPr>
+            <w:noProof/>
+            <w:webHidden/>
+          </w:rPr>
+        </w:r>
+        <w:r>
+          <w:rPr>
+            <w:noProof/>
+            <w:webHidden/>
+          </w:rPr>
+          <w:fldChar w:fldCharType="separate"/>
+        </w:r>
+        <w:r>
+          <w:rPr>
+            <w:noProof/>
+            <w:webHidden/>
+          </w:rPr>
+          <w:t>7</w:t>
         </w:r>
         <w:r>
           <w:rPr>
@@ -1864,7 +2121,7 @@
           <w:lang w:val="de-CH" w:eastAsia="de-CH"/>
         </w:rPr>
       </w:pPr>
-      <w:hyperlink w:anchor="_Toc23889861" w:history="1">
+      <w:hyperlink w:anchor="_Toc25513410" w:history="1">
         <w:r>
           <w:rPr>
             <w:rStyle w:val="Hyperlink"/>
@@ -1908,7 +2165,7 @@
             <w:noProof/>
             <w:webHidden/>
           </w:rPr>
-          <w:instrText xml:space="preserve"> PAGEREF _Toc23889861 \h </w:instrText>
+          <w:instrText xml:space="preserve"> PAGEREF _Toc25513410 \h </w:instrText>
         </w:r>
         <w:r>
           <w:rPr>
@@ -1928,7 +2185,7 @@
             <w:noProof/>
             <w:webHidden/>
           </w:rPr>
-          <w:t>7</w:t>
+          <w:t>8</w:t>
         </w:r>
         <w:r>
           <w:rPr>
@@ -1952,7 +2209,7 @@
           <w:lang w:val="de-CH" w:eastAsia="de-CH"/>
         </w:rPr>
       </w:pPr>
-      <w:hyperlink w:anchor="_Toc23889862" w:history="1">
+      <w:hyperlink w:anchor="_Toc25513411" w:history="1">
         <w:r>
           <w:rPr>
             <w:rStyle w:val="Hyperlink"/>
@@ -1994,7 +2251,7 @@
             <w:noProof/>
             <w:webHidden/>
           </w:rPr>
-          <w:instrText xml:space="preserve"> PAGEREF _Toc23889862 \h </w:instrText>
+          <w:instrText xml:space="preserve"> PAGEREF _Toc25513411 \h </w:instrText>
         </w:r>
         <w:r>
           <w:rPr>
@@ -2014,7 +2271,7 @@
             <w:noProof/>
             <w:webHidden/>
           </w:rPr>
-          <w:t>7</w:t>
+          <w:t>8</w:t>
         </w:r>
         <w:r>
           <w:rPr>
@@ -2038,7 +2295,7 @@
           <w:lang w:val="de-CH" w:eastAsia="de-CH"/>
         </w:rPr>
       </w:pPr>
-      <w:hyperlink w:anchor="_Toc23889863" w:history="1">
+      <w:hyperlink w:anchor="_Toc25513412" w:history="1">
         <w:r>
           <w:rPr>
             <w:rStyle w:val="Hyperlink"/>
@@ -2080,7 +2337,7 @@
             <w:noProof/>
             <w:webHidden/>
           </w:rPr>
-          <w:instrText xml:space="preserve"> PAGEREF _Toc23889863 \h </w:instrText>
+          <w:instrText xml:space="preserve"> PAGEREF _Toc25513412 \h </w:instrText>
         </w:r>
         <w:r>
           <w:rPr>
@@ -2100,7 +2357,7 @@
             <w:noProof/>
             <w:webHidden/>
           </w:rPr>
-          <w:t>7</w:t>
+          <w:t>8</w:t>
         </w:r>
         <w:r>
           <w:rPr>
@@ -2125,7 +2382,7 @@
           <w:lang w:val="de-CH" w:eastAsia="de-CH"/>
         </w:rPr>
       </w:pPr>
-      <w:hyperlink w:anchor="_Toc23889864" w:history="1">
+      <w:hyperlink w:anchor="_Toc25513413" w:history="1">
         <w:r>
           <w:rPr>
             <w:rStyle w:val="Hyperlink"/>
@@ -2168,7 +2425,7 @@
             <w:noProof/>
             <w:webHidden/>
           </w:rPr>
-          <w:instrText xml:space="preserve"> PAGEREF _Toc23889864 \h </w:instrText>
+          <w:instrText xml:space="preserve"> PAGEREF _Toc25513413 \h </w:instrText>
         </w:r>
         <w:r>
           <w:rPr>
@@ -2188,7 +2445,7 @@
             <w:noProof/>
             <w:webHidden/>
           </w:rPr>
-          <w:t>8</w:t>
+          <w:t>9</w:t>
         </w:r>
         <w:r>
           <w:rPr>
@@ -2213,7 +2470,7 @@
           <w:lang w:val="de-CH" w:eastAsia="de-CH"/>
         </w:rPr>
       </w:pPr>
-      <w:hyperlink w:anchor="_Toc23889865" w:history="1">
+      <w:hyperlink w:anchor="_Toc25513414" w:history="1">
         <w:r>
           <w:rPr>
             <w:rStyle w:val="Hyperlink"/>
@@ -2256,7 +2513,7 @@
             <w:noProof/>
             <w:webHidden/>
           </w:rPr>
-          <w:instrText xml:space="preserve"> PAGEREF _Toc23889865 \h </w:instrText>
+          <w:instrText xml:space="preserve"> PAGEREF _Toc25513414 \h </w:instrText>
         </w:r>
         <w:r>
           <w:rPr>
@@ -2276,7 +2533,7 @@
             <w:noProof/>
             <w:webHidden/>
           </w:rPr>
-          <w:t>8</w:t>
+          <w:t>9</w:t>
         </w:r>
         <w:r>
           <w:rPr>
@@ -2301,7 +2558,7 @@
           <w:lang w:val="de-CH" w:eastAsia="de-CH"/>
         </w:rPr>
       </w:pPr>
-      <w:hyperlink w:anchor="_Toc23889866" w:history="1">
+      <w:hyperlink w:anchor="_Toc25513415" w:history="1">
         <w:r>
           <w:rPr>
             <w:rStyle w:val="Hyperlink"/>
@@ -2344,7 +2601,7 @@
             <w:noProof/>
             <w:webHidden/>
           </w:rPr>
-          <w:instrText xml:space="preserve"> PAGEREF _Toc23889866 \h </w:instrText>
+          <w:instrText xml:space="preserve"> PAGEREF _Toc25513415 \h </w:instrText>
         </w:r>
         <w:r>
           <w:rPr>
@@ -2364,7 +2621,7 @@
             <w:noProof/>
             <w:webHidden/>
           </w:rPr>
-          <w:t>9</w:t>
+          <w:t>10</w:t>
         </w:r>
         <w:r>
           <w:rPr>
@@ -2389,7 +2646,7 @@
           <w:lang w:val="de-CH" w:eastAsia="de-CH"/>
         </w:rPr>
       </w:pPr>
-      <w:hyperlink w:anchor="_Toc23889867" w:history="1">
+      <w:hyperlink w:anchor="_Toc25513416" w:history="1">
         <w:r>
           <w:rPr>
             <w:rStyle w:val="Hyperlink"/>
@@ -2432,7 +2689,7 @@
             <w:noProof/>
             <w:webHidden/>
           </w:rPr>
-          <w:instrText xml:space="preserve"> PAGEREF _Toc23889867 \h </w:instrText>
+          <w:instrText xml:space="preserve"> PAGEREF _Toc25513416 \h </w:instrText>
         </w:r>
         <w:r>
           <w:rPr>
@@ -2452,7 +2709,7 @@
             <w:noProof/>
             <w:webHidden/>
           </w:rPr>
-          <w:t>9</w:t>
+          <w:t>10</w:t>
         </w:r>
         <w:r>
           <w:rPr>
@@ -2477,7 +2734,7 @@
           <w:lang w:val="de-CH" w:eastAsia="de-CH"/>
         </w:rPr>
       </w:pPr>
-      <w:hyperlink w:anchor="_Toc23889868" w:history="1">
+      <w:hyperlink w:anchor="_Toc25513417" w:history="1">
         <w:r>
           <w:rPr>
             <w:rStyle w:val="Hyperlink"/>
@@ -2520,7 +2777,7 @@
             <w:noProof/>
             <w:webHidden/>
           </w:rPr>
-          <w:instrText xml:space="preserve"> PAGEREF _Toc23889868 \h </w:instrText>
+          <w:instrText xml:space="preserve"> PAGEREF _Toc25513417 \h </w:instrText>
         </w:r>
         <w:r>
           <w:rPr>
@@ -2540,7 +2797,7 @@
             <w:noProof/>
             <w:webHidden/>
           </w:rPr>
-          <w:t>9</w:t>
+          <w:t>10</w:t>
         </w:r>
         <w:r>
           <w:rPr>
@@ -2564,7 +2821,7 @@
           <w:lang w:val="de-CH" w:eastAsia="de-CH"/>
         </w:rPr>
       </w:pPr>
-      <w:hyperlink w:anchor="_Toc23889869" w:history="1">
+      <w:hyperlink w:anchor="_Toc25513418" w:history="1">
         <w:r>
           <w:rPr>
             <w:rStyle w:val="Hyperlink"/>
@@ -2606,7 +2863,7 @@
             <w:noProof/>
             <w:webHidden/>
           </w:rPr>
-          <w:instrText xml:space="preserve"> PAGEREF _Toc23889869 \h </w:instrText>
+          <w:instrText xml:space="preserve"> PAGEREF _Toc25513418 \h </w:instrText>
         </w:r>
         <w:r>
           <w:rPr>
@@ -2626,7 +2883,7 @@
             <w:noProof/>
             <w:webHidden/>
           </w:rPr>
-          <w:t>10</w:t>
+          <w:t>11</w:t>
         </w:r>
         <w:r>
           <w:rPr>
@@ -2650,7 +2907,7 @@
           <w:lang w:val="de-CH" w:eastAsia="de-CH"/>
         </w:rPr>
       </w:pPr>
-      <w:hyperlink w:anchor="_Toc23889870" w:history="1">
+      <w:hyperlink w:anchor="_Toc25513419" w:history="1">
         <w:r>
           <w:rPr>
             <w:rStyle w:val="Hyperlink"/>
@@ -2692,7 +2949,7 @@
             <w:noProof/>
             <w:webHidden/>
           </w:rPr>
-          <w:instrText xml:space="preserve"> PAGEREF _Toc23889870 \h </w:instrText>
+          <w:instrText xml:space="preserve"> PAGEREF _Toc25513419 \h </w:instrText>
         </w:r>
         <w:r>
           <w:rPr>
@@ -2712,7 +2969,7 @@
             <w:noProof/>
             <w:webHidden/>
           </w:rPr>
-          <w:t>10</w:t>
+          <w:t>11</w:t>
         </w:r>
         <w:r>
           <w:rPr>
@@ -2737,7 +2994,7 @@
           <w:lang w:val="de-CH" w:eastAsia="de-CH"/>
         </w:rPr>
       </w:pPr>
-      <w:hyperlink w:anchor="_Toc23889871" w:history="1">
+      <w:hyperlink w:anchor="_Toc25513420" w:history="1">
         <w:r>
           <w:rPr>
             <w:rStyle w:val="Hyperlink"/>
@@ -2780,7 +3037,7 @@
             <w:noProof/>
             <w:webHidden/>
           </w:rPr>
-          <w:instrText xml:space="preserve"> PAGEREF _Toc23889871 \h </w:instrText>
+          <w:instrText xml:space="preserve"> PAGEREF _Toc25513420 \h </w:instrText>
         </w:r>
         <w:r>
           <w:rPr>
@@ -2800,7 +3057,7 @@
             <w:noProof/>
             <w:webHidden/>
           </w:rPr>
-          <w:t>10</w:t>
+          <w:t>11</w:t>
         </w:r>
         <w:r>
           <w:rPr>
@@ -2825,7 +3082,7 @@
           <w:lang w:val="de-CH" w:eastAsia="de-CH"/>
         </w:rPr>
       </w:pPr>
-      <w:hyperlink w:anchor="_Toc23889872" w:history="1">
+      <w:hyperlink w:anchor="_Toc25513421" w:history="1">
         <w:r>
           <w:rPr>
             <w:rStyle w:val="Hyperlink"/>
@@ -2868,7 +3125,7 @@
             <w:noProof/>
             <w:webHidden/>
           </w:rPr>
-          <w:instrText xml:space="preserve"> PAGEREF _Toc23889872 \h </w:instrText>
+          <w:instrText xml:space="preserve"> PAGEREF _Toc25513421 \h </w:instrText>
         </w:r>
         <w:r>
           <w:rPr>
@@ -2888,7 +3145,7 @@
             <w:noProof/>
             <w:webHidden/>
           </w:rPr>
-          <w:t>10</w:t>
+          <w:t>11</w:t>
         </w:r>
         <w:r>
           <w:rPr>
@@ -2912,7 +3169,7 @@
           <w:lang w:val="de-CH" w:eastAsia="de-CH"/>
         </w:rPr>
       </w:pPr>
-      <w:hyperlink w:anchor="_Toc23889873" w:history="1">
+      <w:hyperlink w:anchor="_Toc25513422" w:history="1">
         <w:r>
           <w:rPr>
             <w:rStyle w:val="Hyperlink"/>
@@ -2954,7 +3211,7 @@
             <w:noProof/>
             <w:webHidden/>
           </w:rPr>
-          <w:instrText xml:space="preserve"> PAGEREF _Toc23889873 \h </w:instrText>
+          <w:instrText xml:space="preserve"> PAGEREF _Toc25513422 \h </w:instrText>
         </w:r>
         <w:r>
           <w:rPr>
@@ -2974,7 +3231,7 @@
             <w:noProof/>
             <w:webHidden/>
           </w:rPr>
-          <w:t>11</w:t>
+          <w:t>12</w:t>
         </w:r>
         <w:r>
           <w:rPr>
@@ -2999,7 +3256,7 @@
           <w:lang w:val="de-CH" w:eastAsia="de-CH"/>
         </w:rPr>
       </w:pPr>
-      <w:hyperlink w:anchor="_Toc23889874" w:history="1">
+      <w:hyperlink w:anchor="_Toc25513423" w:history="1">
         <w:r>
           <w:rPr>
             <w:rStyle w:val="Hyperlink"/>
@@ -3021,9 +3278,8 @@
           <w:rPr>
             <w:rStyle w:val="Hyperlink"/>
             <w:noProof/>
-            <w:lang w:val="de-CH"/>
-          </w:rPr>
-          <w:t>Realisation</w:t>
+          </w:rPr>
+          <w:t>Realization</w:t>
         </w:r>
         <w:r>
           <w:rPr>
@@ -3044,7 +3300,7 @@
             <w:noProof/>
             <w:webHidden/>
           </w:rPr>
-          <w:instrText xml:space="preserve"> PAGEREF _Toc23889874 \h </w:instrText>
+          <w:instrText xml:space="preserve"> PAGEREF _Toc25513423 \h </w:instrText>
         </w:r>
         <w:r>
           <w:rPr>
@@ -3064,7 +3320,7 @@
             <w:noProof/>
             <w:webHidden/>
           </w:rPr>
-          <w:t>12</w:t>
+          <w:t>13</w:t>
         </w:r>
         <w:r>
           <w:rPr>
@@ -3088,7 +3344,7 @@
           <w:lang w:val="de-CH" w:eastAsia="de-CH"/>
         </w:rPr>
       </w:pPr>
-      <w:hyperlink w:anchor="_Toc23889875" w:history="1">
+      <w:hyperlink w:anchor="_Toc25513424" w:history="1">
         <w:r>
           <w:rPr>
             <w:rStyle w:val="Hyperlink"/>
@@ -3130,7 +3386,7 @@
             <w:noProof/>
             <w:webHidden/>
           </w:rPr>
-          <w:instrText xml:space="preserve"> PAGEREF _Toc23889875 \h </w:instrText>
+          <w:instrText xml:space="preserve"> PAGEREF _Toc25513424 \h </w:instrText>
         </w:r>
         <w:r>
           <w:rPr>
@@ -3150,7 +3406,7 @@
             <w:noProof/>
             <w:webHidden/>
           </w:rPr>
-          <w:t>12</w:t>
+          <w:t>13</w:t>
         </w:r>
         <w:r>
           <w:rPr>
@@ -3174,12 +3430,11 @@
           <w:lang w:val="de-CH" w:eastAsia="de-CH"/>
         </w:rPr>
       </w:pPr>
-      <w:hyperlink w:anchor="_Toc23889876" w:history="1">
+      <w:hyperlink w:anchor="_Toc25513425" w:history="1">
         <w:r>
           <w:rPr>
             <w:rStyle w:val="Hyperlink"/>
             <w:noProof/>
-            <w:lang w:val="de-CH"/>
           </w:rPr>
           <w:t>3.2</w:t>
         </w:r>
@@ -3195,7 +3450,6 @@
           <w:rPr>
             <w:rStyle w:val="Hyperlink"/>
             <w:noProof/>
-            <w:lang w:val="de-CH"/>
           </w:rPr>
           <w:t>Time</w:t>
         </w:r>
@@ -3218,7 +3472,7 @@
             <w:noProof/>
             <w:webHidden/>
           </w:rPr>
-          <w:instrText xml:space="preserve"> PAGEREF _Toc23889876 \h </w:instrText>
+          <w:instrText xml:space="preserve"> PAGEREF _Toc25513425 \h </w:instrText>
         </w:r>
         <w:r>
           <w:rPr>
@@ -3238,7 +3492,7 @@
             <w:noProof/>
             <w:webHidden/>
           </w:rPr>
-          <w:t>12</w:t>
+          <w:t>13</w:t>
         </w:r>
         <w:r>
           <w:rPr>
@@ -3262,7 +3516,7 @@
           <w:lang w:val="de-CH" w:eastAsia="de-CH"/>
         </w:rPr>
       </w:pPr>
-      <w:hyperlink w:anchor="_Toc23889877" w:history="1">
+      <w:hyperlink w:anchor="_Toc25513426" w:history="1">
         <w:r>
           <w:rPr>
             <w:rStyle w:val="Hyperlink"/>
@@ -3304,7 +3558,7 @@
             <w:noProof/>
             <w:webHidden/>
           </w:rPr>
-          <w:instrText xml:space="preserve"> PAGEREF _Toc23889877 \h </w:instrText>
+          <w:instrText xml:space="preserve"> PAGEREF _Toc25513426 \h </w:instrText>
         </w:r>
         <w:r>
           <w:rPr>
@@ -3324,7 +3578,7 @@
             <w:noProof/>
             <w:webHidden/>
           </w:rPr>
-          <w:t>13</w:t>
+          <w:t>14</w:t>
         </w:r>
         <w:r>
           <w:rPr>
@@ -3349,7 +3603,7 @@
           <w:lang w:val="de-CH" w:eastAsia="de-CH"/>
         </w:rPr>
       </w:pPr>
-      <w:hyperlink w:anchor="_Toc23889878" w:history="1">
+      <w:hyperlink w:anchor="_Toc25513427" w:history="1">
         <w:r>
           <w:rPr>
             <w:rStyle w:val="Hyperlink"/>
@@ -3392,7 +3646,7 @@
             <w:noProof/>
             <w:webHidden/>
           </w:rPr>
-          <w:instrText xml:space="preserve"> PAGEREF _Toc23889878 \h </w:instrText>
+          <w:instrText xml:space="preserve"> PAGEREF _Toc25513427 \h </w:instrText>
         </w:r>
         <w:r>
           <w:rPr>
@@ -3412,7 +3666,7 @@
             <w:noProof/>
             <w:webHidden/>
           </w:rPr>
-          <w:t>13</w:t>
+          <w:t>14</w:t>
         </w:r>
         <w:r>
           <w:rPr>
@@ -3436,7 +3690,7 @@
           <w:lang w:val="de-CH" w:eastAsia="de-CH"/>
         </w:rPr>
       </w:pPr>
-      <w:hyperlink w:anchor="_Toc23889879" w:history="1">
+      <w:hyperlink w:anchor="_Toc25513428" w:history="1">
         <w:r>
           <w:rPr>
             <w:rStyle w:val="Hyperlink"/>
@@ -3478,7 +3732,7 @@
             <w:noProof/>
             <w:webHidden/>
           </w:rPr>
-          <w:instrText xml:space="preserve"> PAGEREF _Toc23889879 \h </w:instrText>
+          <w:instrText xml:space="preserve"> PAGEREF _Toc25513428 \h </w:instrText>
         </w:r>
         <w:r>
           <w:rPr>
@@ -3498,7 +3752,93 @@
             <w:noProof/>
             <w:webHidden/>
           </w:rPr>
-          <w:t>13</w:t>
+          <w:t>14</w:t>
+        </w:r>
+        <w:r>
+          <w:rPr>
+            <w:noProof/>
+            <w:webHidden/>
+          </w:rPr>
+          <w:fldChar w:fldCharType="end"/>
+        </w:r>
+      </w:hyperlink>
+    </w:p>
+    <w:p>
+      <w:pPr>
+        <w:pStyle w:val="Verzeichnis2"/>
+        <w:tabs>
+          <w:tab w:val="left" w:pos="880"/>
+          <w:tab w:val="right" w:leader="dot" w:pos="9062"/>
+        </w:tabs>
+        <w:rPr>
+          <w:rFonts w:asciiTheme="minorHAnsi" w:eastAsiaTheme="minorEastAsia" w:hAnsiTheme="minorHAnsi"/>
+          <w:noProof/>
+          <w:lang w:val="de-CH" w:eastAsia="de-CH"/>
+        </w:rPr>
+      </w:pPr>
+      <w:hyperlink w:anchor="_Toc25513429" w:history="1">
+        <w:r>
+          <w:rPr>
+            <w:rStyle w:val="Hyperlink"/>
+            <w:noProof/>
+          </w:rPr>
+          <w:t>3.5</w:t>
+        </w:r>
+        <w:r>
+          <w:rPr>
+            <w:rFonts w:asciiTheme="minorHAnsi" w:eastAsiaTheme="minorEastAsia" w:hAnsiTheme="minorHAnsi"/>
+            <w:noProof/>
+            <w:lang w:val="de-CH" w:eastAsia="de-CH"/>
+          </w:rPr>
+          <w:tab/>
+        </w:r>
+        <w:r>
+          <w:rPr>
+            <w:rStyle w:val="Hyperlink"/>
+            <w:noProof/>
+          </w:rPr>
+          <w:t>Realization of Tests</w:t>
+        </w:r>
+        <w:r>
+          <w:rPr>
+            <w:noProof/>
+            <w:webHidden/>
+          </w:rPr>
+          <w:tab/>
+        </w:r>
+        <w:r>
+          <w:rPr>
+            <w:noProof/>
+            <w:webHidden/>
+          </w:rPr>
+          <w:fldChar w:fldCharType="begin"/>
+        </w:r>
+        <w:r>
+          <w:rPr>
+            <w:noProof/>
+            <w:webHidden/>
+          </w:rPr>
+          <w:instrText xml:space="preserve"> PAGEREF _Toc25513429 \h </w:instrText>
+        </w:r>
+        <w:r>
+          <w:rPr>
+            <w:noProof/>
+            <w:webHidden/>
+          </w:rPr>
+        </w:r>
+        <w:r>
+          <w:rPr>
+            <w:noProof/>
+            <w:webHidden/>
+          </w:rPr>
+          <w:fldChar w:fldCharType="separate"/>
+        </w:r>
+        <w:r>
+          <w:rPr>
+            <w:noProof/>
+            <w:webHidden/>
+          </w:rPr>
+          <w:t>14</w:t>
         </w:r>
         <w:r>
           <w:rPr>
@@ -3523,7 +3863,7 @@
           <w:lang w:val="de-CH" w:eastAsia="de-CH"/>
         </w:rPr>
       </w:pPr>
-      <w:hyperlink w:anchor="_Toc23889880" w:history="1">
+      <w:hyperlink w:anchor="_Toc25513430" w:history="1">
         <w:r>
           <w:rPr>
             <w:rStyle w:val="Hyperlink"/>
@@ -3567,7 +3907,7 @@
             <w:noProof/>
             <w:webHidden/>
           </w:rPr>
-          <w:instrText xml:space="preserve"> PAGEREF _Toc23889880 \h </w:instrText>
+          <w:instrText xml:space="preserve"> PAGEREF _Toc25513430 \h </w:instrText>
         </w:r>
         <w:r>
           <w:rPr>
@@ -3587,7 +3927,7 @@
             <w:noProof/>
             <w:webHidden/>
           </w:rPr>
-          <w:t>14</w:t>
+          <w:t>15</w:t>
         </w:r>
         <w:r>
           <w:rPr>
@@ -3611,7 +3951,7 @@
           <w:lang w:val="de-CH" w:eastAsia="de-CH"/>
         </w:rPr>
       </w:pPr>
-      <w:hyperlink w:anchor="_Toc23889881" w:history="1">
+      <w:hyperlink w:anchor="_Toc25513431" w:history="1">
         <w:r>
           <w:rPr>
             <w:rStyle w:val="Hyperlink"/>
@@ -3653,7 +3993,7 @@
             <w:noProof/>
             <w:webHidden/>
           </w:rPr>
-          <w:instrText xml:space="preserve"> PAGEREF _Toc23889881 \h </w:instrText>
+          <w:instrText xml:space="preserve"> PAGEREF _Toc25513431 \h </w:instrText>
         </w:r>
         <w:r>
           <w:rPr>
@@ -3673,7 +4013,7 @@
             <w:noProof/>
             <w:webHidden/>
           </w:rPr>
-          <w:t>14</w:t>
+          <w:t>15</w:t>
         </w:r>
         <w:r>
           <w:rPr>
@@ -3690,11 +4030,17 @@
       </w:r>
     </w:p>
     <w:p>
+      <w:r>
+        <w:br w:type="page"/>
+      </w:r>
+    </w:p>
+    <w:p>
       <w:pPr>
         <w:pStyle w:val="berschrift1"/>
       </w:pPr>
-      <w:bookmarkStart w:id="2" w:name="_Toc23889847"/>
-      <w:r>
+      <w:bookmarkStart w:id="2" w:name="_Toc25513393"/>
+      <w:r>
+        <w:lastRenderedPageBreak/>
         <w:t>Initiation</w:t>
       </w:r>
       <w:bookmarkEnd w:id="2"/>
@@ -3704,7 +4050,7 @@
         <w:pStyle w:val="berschrift2"/>
       </w:pPr>
       <w:bookmarkStart w:id="3" w:name="_Toc23879960"/>
-      <w:bookmarkStart w:id="4" w:name="_Toc23889848"/>
+      <w:bookmarkStart w:id="4" w:name="_Toc25513394"/>
       <w:r>
         <w:t>Situation</w:t>
       </w:r>
@@ -3772,83 +4118,11 @@
       <w:pPr>
         <w:pStyle w:val="berschrift2"/>
       </w:pPr>
-      <w:bookmarkStart w:id="5" w:name="_Toc23889849"/>
-      <w:r>
-        <w:t>Object Analysis</w:t>
+      <w:bookmarkStart w:id="5" w:name="_Toc25513395"/>
+      <w:r>
+        <w:t>Project Goals</w:t>
       </w:r>
       <w:bookmarkEnd w:id="5"/>
-    </w:p>
-    <w:p>
-      <w:pPr>
-        <w:pStyle w:val="berschrift3"/>
-      </w:pPr>
-      <w:bookmarkStart w:id="6" w:name="_Toc23889850"/>
-      <w:r>
-        <w:t>Editor Scripting</w:t>
-      </w:r>
-      <w:bookmarkEnd w:id="6"/>
-    </w:p>
-    <w:p>
-      <w:r>
-        <w:t>This enables the editor to have custom editorial Windows for the user. This project will focus on these scripts.</w:t>
-      </w:r>
-      <w:r>
-        <w:t xml:space="preserve"> Editor scripting can change the entire application and gives the user so much more customizable options.</w:t>
-      </w:r>
-    </w:p>
-    <w:p>
-      <w:pPr>
-        <w:pStyle w:val="berschrift3"/>
-      </w:pPr>
-      <w:bookmarkStart w:id="7" w:name="_Toc23889851"/>
-      <w:r>
-        <w:t>Inspector</w:t>
-      </w:r>
-      <w:bookmarkEnd w:id="7"/>
-    </w:p>
-    <w:p>
-      <w:r>
-        <w:t xml:space="preserve">// Analysis of the current Unity Editor and what </w:t>
-      </w:r>
-      <w:r>
-        <w:t>e</w:t>
-      </w:r>
-      <w:r>
-        <w:t xml:space="preserve">lements might </w:t>
-      </w:r>
-      <w:r>
-        <w:t>be interesting for this project.</w:t>
-      </w:r>
-    </w:p>
-    <w:p>
-      <w:r>
-        <w:t>The Inspector can be modified by an Editor script.</w:t>
-      </w:r>
-    </w:p>
-    <w:p>
-      <w:pPr>
-        <w:pStyle w:val="berschrift3"/>
-      </w:pPr>
-      <w:bookmarkStart w:id="8" w:name="_Toc23889852"/>
-      <w:r>
-        <w:t>Scene Inspector</w:t>
-      </w:r>
-      <w:bookmarkEnd w:id="8"/>
-    </w:p>
-    <w:p>
-      <w:r>
-        <w:t>The scene inspector displays all active objects in the current scene. It also displays debug and transformation elements as well. What’s interesting is that it has a functionality to highlight certain objects depending on what category is searched by.</w:t>
-      </w:r>
-    </w:p>
-    <w:p>
-      <w:pPr>
-        <w:pStyle w:val="berschrift2"/>
-      </w:pPr>
-      <w:bookmarkStart w:id="9" w:name="_Toc23889853"/>
-      <w:r>
-        <w:t>Project Goals</w:t>
-      </w:r>
-      <w:bookmarkEnd w:id="9"/>
     </w:p>
     <w:p>
       <w:pPr>
@@ -3890,11 +4164,11 @@
       <w:pPr>
         <w:pStyle w:val="berschrift2"/>
       </w:pPr>
-      <w:bookmarkStart w:id="10" w:name="_Toc23889854"/>
+      <w:bookmarkStart w:id="6" w:name="_Toc25513396"/>
       <w:r>
         <w:t>Personal Goals</w:t>
       </w:r>
-      <w:bookmarkEnd w:id="10"/>
+      <w:bookmarkEnd w:id="6"/>
     </w:p>
     <w:p>
       <w:pPr>
@@ -3929,14 +4203,85 @@
       <w:pPr>
         <w:pStyle w:val="berschrift2"/>
       </w:pPr>
-      <w:bookmarkStart w:id="11" w:name="_Toc23889855"/>
+      <w:bookmarkStart w:id="7" w:name="_Toc25513397"/>
       <w:r>
         <w:lastRenderedPageBreak/>
         <w:t>Task Definition</w:t>
       </w:r>
-      <w:bookmarkStart w:id="12" w:name="_GoBack"/>
-      <w:bookmarkEnd w:id="11"/>
-      <w:bookmarkEnd w:id="12"/>
+      <w:bookmarkEnd w:id="7"/>
+    </w:p>
+    <w:p>
+      <w:pPr>
+        <w:pStyle w:val="berschrift3"/>
+      </w:pPr>
+      <w:bookmarkStart w:id="8" w:name="_Toc25513398"/>
+      <w:r>
+        <w:t>Unified Handling</w:t>
+      </w:r>
+      <w:bookmarkEnd w:id="8"/>
+    </w:p>
+    <w:p>
+      <w:r>
+        <w:t>All events have to be same in their functionality. This is very important as they are a lot of events inside the scene.</w:t>
+      </w:r>
+    </w:p>
+    <w:p>
+      <w:pPr>
+        <w:pStyle w:val="berschrift3"/>
+      </w:pPr>
+      <w:bookmarkStart w:id="9" w:name="_Toc25513399"/>
+      <w:r>
+        <w:t>Event Like Behavior</w:t>
+      </w:r>
+      <w:bookmarkEnd w:id="9"/>
+    </w:p>
+    <w:p>
+      <w:r>
+        <w:t>For an RPG adventure like games, objects have to be interactable and aware with their surroundings and mostly with the player himself. These objects have to be clarified by the new Tool to act as events.</w:t>
+      </w:r>
+    </w:p>
+    <w:p>
+      <w:pPr>
+        <w:pStyle w:val="berschrift3"/>
+      </w:pPr>
+      <w:bookmarkStart w:id="10" w:name="_Toc25513400"/>
+      <w:r>
+        <w:t>Primary Tasks</w:t>
+      </w:r>
+      <w:bookmarkEnd w:id="10"/>
+    </w:p>
+    <w:p>
+      <w:pPr>
+        <w:pStyle w:val="Beschriftung"/>
+        <w:keepNext/>
+      </w:pPr>
+      <w:r>
+        <w:t xml:space="preserve">Table </w:t>
+      </w:r>
+      <w:r>
+        <w:fldChar w:fldCharType="begin"/>
+      </w:r>
+      <w:r>
+        <w:instrText xml:space="preserve"> SEQ Table \* ARABIC </w:instrText>
+      </w:r>
+      <w:r>
+        <w:fldChar w:fldCharType="separate"/>
+      </w:r>
+      <w:r>
+        <w:rPr>
+          <w:noProof/>
+        </w:rPr>
+        <w:t>1</w:t>
+      </w:r>
+      <w:r>
+        <w:fldChar w:fldCharType="end"/>
+      </w:r>
+      <w:r>
+        <w:t xml:space="preserve"> </w:t>
+      </w:r>
+      <w:r>
+        <w:t>Primary Task List</w:t>
+      </w:r>
     </w:p>
     <w:tbl>
       <w:tblPr>
@@ -3945,8 +4290,8 @@
         <w:tblLook w:val="04A0" w:firstRow="1" w:lastRow="0" w:firstColumn="1" w:lastColumn="0" w:noHBand="0" w:noVBand="1"/>
       </w:tblPr>
       <w:tblGrid>
-        <w:gridCol w:w="1055"/>
-        <w:gridCol w:w="8007"/>
+        <w:gridCol w:w="988"/>
+        <w:gridCol w:w="8074"/>
       </w:tblGrid>
       <w:tr>
         <w:trPr>
@@ -3956,7 +4301,7 @@
         <w:tc>
           <w:tcPr>
             <w:cnfStyle w:val="001000000000" w:firstRow="0" w:lastRow="0" w:firstColumn="1" w:lastColumn="0" w:oddVBand="0" w:evenVBand="0" w:oddHBand="0" w:evenHBand="0" w:firstRowFirstColumn="0" w:firstRowLastColumn="0" w:lastRowFirstColumn="0" w:lastRowLastColumn="0"/>
-            <w:tcW w:w="582" w:type="pct"/>
+            <w:tcW w:w="545" w:type="pct"/>
           </w:tcPr>
           <w:p>
             <w:r>
@@ -3966,7 +4311,7 @@
         </w:tc>
         <w:tc>
           <w:tcPr>
-            <w:tcW w:w="4418" w:type="pct"/>
+            <w:tcW w:w="4455" w:type="pct"/>
           </w:tcPr>
           <w:p>
             <w:pPr>
@@ -3986,7 +4331,7 @@
         <w:tc>
           <w:tcPr>
             <w:cnfStyle w:val="001000000000" w:firstRow="0" w:lastRow="0" w:firstColumn="1" w:lastColumn="0" w:oddVBand="0" w:evenVBand="0" w:oddHBand="0" w:evenHBand="0" w:firstRowFirstColumn="0" w:firstRowLastColumn="0" w:lastRowFirstColumn="0" w:lastRowLastColumn="0"/>
-            <w:tcW w:w="582" w:type="pct"/>
+            <w:tcW w:w="545" w:type="pct"/>
           </w:tcPr>
           <w:p>
             <w:r>
@@ -3996,7 +4341,7 @@
         </w:tc>
         <w:tc>
           <w:tcPr>
-            <w:tcW w:w="4418" w:type="pct"/>
+            <w:tcW w:w="4455" w:type="pct"/>
           </w:tcPr>
           <w:p>
             <w:pPr>
@@ -4015,7 +4360,7 @@
         <w:tc>
           <w:tcPr>
             <w:cnfStyle w:val="001000000000" w:firstRow="0" w:lastRow="0" w:firstColumn="1" w:lastColumn="0" w:oddVBand="0" w:evenVBand="0" w:oddHBand="0" w:evenHBand="0" w:firstRowFirstColumn="0" w:firstRowLastColumn="0" w:lastRowFirstColumn="0" w:lastRowLastColumn="0"/>
-            <w:tcW w:w="582" w:type="pct"/>
+            <w:tcW w:w="545" w:type="pct"/>
           </w:tcPr>
           <w:p>
             <w:r>
@@ -4025,7 +4370,7 @@
         </w:tc>
         <w:tc>
           <w:tcPr>
-            <w:tcW w:w="4418" w:type="pct"/>
+            <w:tcW w:w="4455" w:type="pct"/>
           </w:tcPr>
           <w:p>
             <w:pPr>
@@ -4045,17 +4390,17 @@
         <w:tc>
           <w:tcPr>
             <w:cnfStyle w:val="001000000000" w:firstRow="0" w:lastRow="0" w:firstColumn="1" w:lastColumn="0" w:oddVBand="0" w:evenVBand="0" w:oddHBand="0" w:evenHBand="0" w:firstRowFirstColumn="0" w:firstRowLastColumn="0" w:lastRowFirstColumn="0" w:lastRowLastColumn="0"/>
-            <w:tcW w:w="582" w:type="pct"/>
+            <w:tcW w:w="545" w:type="pct"/>
           </w:tcPr>
           <w:p>
             <w:r>
-              <w:t>T003</w:t>
+              <w:t>UC01</w:t>
             </w:r>
           </w:p>
         </w:tc>
         <w:tc>
           <w:tcPr>
-            <w:tcW w:w="4418" w:type="pct"/>
+            <w:tcW w:w="4455" w:type="pct"/>
           </w:tcPr>
           <w:p>
             <w:pPr>
@@ -4074,66 +4419,7 @@
         <w:tc>
           <w:tcPr>
             <w:cnfStyle w:val="001000000000" w:firstRow="0" w:lastRow="0" w:firstColumn="1" w:lastColumn="0" w:oddVBand="0" w:evenVBand="0" w:oddHBand="0" w:evenHBand="0" w:firstRowFirstColumn="0" w:firstRowLastColumn="0" w:lastRowFirstColumn="0" w:lastRowLastColumn="0"/>
-            <w:tcW w:w="582" w:type="pct"/>
-          </w:tcPr>
-          <w:p>
-            <w:r>
-              <w:t>UC02</w:t>
-            </w:r>
-          </w:p>
-        </w:tc>
-        <w:tc>
-          <w:tcPr>
-            <w:tcW w:w="4418" w:type="pct"/>
-          </w:tcPr>
-          <w:p>
-            <w:pPr>
-              <w:cnfStyle w:val="000000000000" w:firstRow="0" w:lastRow="0" w:firstColumn="0" w:lastColumn="0" w:oddVBand="0" w:evenVBand="0" w:oddHBand="0" w:evenHBand="0" w:firstRowFirstColumn="0" w:firstRowLastColumn="0" w:lastRowFirstColumn="0" w:lastRowLastColumn="0"/>
-            </w:pPr>
-            <w:r>
-              <w:t>Set a Condition with a Global Switch</w:t>
-            </w:r>
-          </w:p>
-        </w:tc>
-      </w:tr>
-      <w:tr>
-        <w:trPr>
-          <w:cnfStyle w:val="000000100000" w:firstRow="0" w:lastRow="0" w:firstColumn="0" w:lastColumn="0" w:oddVBand="0" w:evenVBand="0" w:oddHBand="1" w:evenHBand="0" w:firstRowFirstColumn="0" w:firstRowLastColumn="0" w:lastRowFirstColumn="0" w:lastRowLastColumn="0"/>
-          <w:trHeight w:val="20"/>
-        </w:trPr>
-        <w:tc>
-          <w:tcPr>
-            <w:cnfStyle w:val="001000000000" w:firstRow="0" w:lastRow="0" w:firstColumn="1" w:lastColumn="0" w:oddVBand="0" w:evenVBand="0" w:oddHBand="0" w:evenHBand="0" w:firstRowFirstColumn="0" w:firstRowLastColumn="0" w:lastRowFirstColumn="0" w:lastRowLastColumn="0"/>
-            <w:tcW w:w="582" w:type="pct"/>
-          </w:tcPr>
-          <w:p>
-            <w:r>
-              <w:t>UC03</w:t>
-            </w:r>
-          </w:p>
-        </w:tc>
-        <w:tc>
-          <w:tcPr>
-            <w:tcW w:w="4418" w:type="pct"/>
-          </w:tcPr>
-          <w:p>
-            <w:pPr>
-              <w:cnfStyle w:val="000000100000" w:firstRow="0" w:lastRow="0" w:firstColumn="0" w:lastColumn="0" w:oddVBand="0" w:evenVBand="0" w:oddHBand="1" w:evenHBand="0" w:firstRowFirstColumn="0" w:firstRowLastColumn="0" w:lastRowFirstColumn="0" w:lastRowLastColumn="0"/>
-            </w:pPr>
-            <w:r>
-              <w:t>Set a Condition with a Local Switch</w:t>
-            </w:r>
-          </w:p>
-        </w:tc>
-      </w:tr>
-      <w:tr>
-        <w:trPr>
-          <w:trHeight w:val="20"/>
-        </w:trPr>
-        <w:tc>
-          <w:tcPr>
-            <w:cnfStyle w:val="001000000000" w:firstRow="0" w:lastRow="0" w:firstColumn="1" w:lastColumn="0" w:oddVBand="0" w:evenVBand="0" w:oddHBand="0" w:evenHBand="0" w:firstRowFirstColumn="0" w:firstRowLastColumn="0" w:lastRowFirstColumn="0" w:lastRowLastColumn="0"/>
-            <w:tcW w:w="582" w:type="pct"/>
+            <w:tcW w:w="545" w:type="pct"/>
           </w:tcPr>
           <w:p>
             <w:r>
@@ -4143,7 +4429,7 @@
         </w:tc>
         <w:tc>
           <w:tcPr>
-            <w:tcW w:w="4418" w:type="pct"/>
+            <w:tcW w:w="4455" w:type="pct"/>
           </w:tcPr>
           <w:p>
             <w:pPr>
@@ -4163,7 +4449,7 @@
         <w:tc>
           <w:tcPr>
             <w:cnfStyle w:val="001000000000" w:firstRow="0" w:lastRow="0" w:firstColumn="1" w:lastColumn="0" w:oddVBand="0" w:evenVBand="0" w:oddHBand="0" w:evenHBand="0" w:firstRowFirstColumn="0" w:firstRowLastColumn="0" w:lastRowFirstColumn="0" w:lastRowLastColumn="0"/>
-            <w:tcW w:w="582" w:type="pct"/>
+            <w:tcW w:w="545" w:type="pct"/>
           </w:tcPr>
           <w:p>
             <w:r>
@@ -4173,14 +4459,20 @@
         </w:tc>
         <w:tc>
           <w:tcPr>
-            <w:tcW w:w="4418" w:type="pct"/>
+            <w:tcW w:w="4455" w:type="pct"/>
           </w:tcPr>
           <w:p>
             <w:pPr>
               <w:cnfStyle w:val="000000100000" w:firstRow="0" w:lastRow="0" w:firstColumn="0" w:lastColumn="0" w:oddVBand="0" w:evenVBand="0" w:oddHBand="1" w:evenHBand="0" w:firstRowFirstColumn="0" w:firstRowLastColumn="0" w:lastRowFirstColumn="0" w:lastRowLastColumn="0"/>
             </w:pPr>
             <w:r>
-              <w:t>Bool conditions test if the Variable is either True, False or like the other bool variable</w:t>
+              <w:t xml:space="preserve">Bool conditions test if the Variable is either like </w:t>
+            </w:r>
+            <w:r>
+              <w:t xml:space="preserve">or not like </w:t>
+            </w:r>
+            <w:r>
+              <w:t>the other bool variable</w:t>
             </w:r>
           </w:p>
         </w:tc>
@@ -4192,7 +4484,7 @@
         <w:tc>
           <w:tcPr>
             <w:cnfStyle w:val="001000000000" w:firstRow="0" w:lastRow="0" w:firstColumn="1" w:lastColumn="0" w:oddVBand="0" w:evenVBand="0" w:oddHBand="0" w:evenHBand="0" w:firstRowFirstColumn="0" w:firstRowLastColumn="0" w:lastRowFirstColumn="0" w:lastRowLastColumn="0"/>
-            <w:tcW w:w="582" w:type="pct"/>
+            <w:tcW w:w="545" w:type="pct"/>
           </w:tcPr>
           <w:p>
             <w:r>
@@ -4202,14 +4494,20 @@
         </w:tc>
         <w:tc>
           <w:tcPr>
-            <w:tcW w:w="4418" w:type="pct"/>
+            <w:tcW w:w="4455" w:type="pct"/>
           </w:tcPr>
           <w:p>
             <w:pPr>
               <w:cnfStyle w:val="000000000000" w:firstRow="0" w:lastRow="0" w:firstColumn="0" w:lastColumn="0" w:oddVBand="0" w:evenVBand="0" w:oddHBand="0" w:evenHBand="0" w:firstRowFirstColumn="0" w:firstRowLastColumn="0" w:lastRowFirstColumn="0" w:lastRowLastColumn="0"/>
             </w:pPr>
             <w:r>
-              <w:t>Integer conditions test if the Variable is either same, not same, greater than, greater or equal than, lesser than or lesser or equal than the other integer variable or a set integer value.</w:t>
+              <w:t>Integer</w:t>
+            </w:r>
+            <w:r>
+              <w:t>/Float</w:t>
+            </w:r>
+            <w:r>
+              <w:t xml:space="preserve"> conditions test if the Variable is either same, not same, greater than, greater or equal than, lesser than or lesser or equal than the other integer variable or a set integer value.</w:t>
             </w:r>
           </w:p>
         </w:tc>
@@ -4222,7 +4520,7 @@
         <w:tc>
           <w:tcPr>
             <w:cnfStyle w:val="001000000000" w:firstRow="0" w:lastRow="0" w:firstColumn="1" w:lastColumn="0" w:oddVBand="0" w:evenVBand="0" w:oddHBand="0" w:evenHBand="0" w:firstRowFirstColumn="0" w:firstRowLastColumn="0" w:lastRowFirstColumn="0" w:lastRowLastColumn="0"/>
-            <w:tcW w:w="582" w:type="pct"/>
+            <w:tcW w:w="545" w:type="pct"/>
           </w:tcPr>
           <w:p>
             <w:r>
@@ -4232,7 +4530,7 @@
         </w:tc>
         <w:tc>
           <w:tcPr>
-            <w:tcW w:w="4418" w:type="pct"/>
+            <w:tcW w:w="4455" w:type="pct"/>
           </w:tcPr>
           <w:p>
             <w:pPr>
@@ -4251,24 +4549,24 @@
         <w:tc>
           <w:tcPr>
             <w:cnfStyle w:val="001000000000" w:firstRow="0" w:lastRow="0" w:firstColumn="1" w:lastColumn="0" w:oddVBand="0" w:evenVBand="0" w:oddHBand="0" w:evenHBand="0" w:firstRowFirstColumn="0" w:firstRowLastColumn="0" w:lastRowFirstColumn="0" w:lastRowLastColumn="0"/>
-            <w:tcW w:w="582" w:type="pct"/>
+            <w:tcW w:w="545" w:type="pct"/>
           </w:tcPr>
           <w:p>
             <w:r>
-              <w:t>UC08</w:t>
+              <w:t>UT01</w:t>
             </w:r>
           </w:p>
         </w:tc>
         <w:tc>
           <w:tcPr>
-            <w:tcW w:w="4418" w:type="pct"/>
+            <w:tcW w:w="4455" w:type="pct"/>
           </w:tcPr>
           <w:p>
             <w:pPr>
               <w:cnfStyle w:val="000000000000" w:firstRow="0" w:lastRow="0" w:firstColumn="0" w:lastColumn="0" w:oddVBand="0" w:evenVBand="0" w:oddHBand="0" w:evenHBand="0" w:firstRowFirstColumn="0" w:firstRowLastColumn="0" w:lastRowFirstColumn="0" w:lastRowLastColumn="0"/>
             </w:pPr>
             <w:r>
-              <w:t>Local Switch condition test if a local Switch is true.</w:t>
+              <w:t>Set Trigger to: Autorun, Parallel or Interact.</w:t>
             </w:r>
           </w:p>
         </w:tc>
@@ -4281,24 +4579,24 @@
         <w:tc>
           <w:tcPr>
             <w:cnfStyle w:val="001000000000" w:firstRow="0" w:lastRow="0" w:firstColumn="1" w:lastColumn="0" w:oddVBand="0" w:evenVBand="0" w:oddHBand="0" w:evenHBand="0" w:firstRowFirstColumn="0" w:firstRowLastColumn="0" w:lastRowFirstColumn="0" w:lastRowLastColumn="0"/>
-            <w:tcW w:w="582" w:type="pct"/>
+            <w:tcW w:w="545" w:type="pct"/>
           </w:tcPr>
           <w:p>
             <w:r>
-              <w:t>UC09</w:t>
+              <w:t>UT02</w:t>
             </w:r>
           </w:p>
         </w:tc>
         <w:tc>
           <w:tcPr>
-            <w:tcW w:w="4418" w:type="pct"/>
+            <w:tcW w:w="4455" w:type="pct"/>
           </w:tcPr>
           <w:p>
             <w:pPr>
               <w:cnfStyle w:val="000000100000" w:firstRow="0" w:lastRow="0" w:firstColumn="0" w:lastColumn="0" w:oddVBand="0" w:evenVBand="0" w:oddHBand="1" w:evenHBand="0" w:firstRowFirstColumn="0" w:firstRowLastColumn="0" w:lastRowFirstColumn="0" w:lastRowLastColumn="0"/>
             </w:pPr>
             <w:r>
-              <w:t>Global Switch condition test if a global Switch is true.</w:t>
+              <w:t>Interact trigger triggers on Interaction calls from other objects.</w:t>
             </w:r>
           </w:p>
         </w:tc>
@@ -4310,24 +4608,24 @@
         <w:tc>
           <w:tcPr>
             <w:cnfStyle w:val="001000000000" w:firstRow="0" w:lastRow="0" w:firstColumn="1" w:lastColumn="0" w:oddVBand="0" w:evenVBand="0" w:oddHBand="0" w:evenHBand="0" w:firstRowFirstColumn="0" w:firstRowLastColumn="0" w:lastRowFirstColumn="0" w:lastRowLastColumn="0"/>
-            <w:tcW w:w="582" w:type="pct"/>
+            <w:tcW w:w="545" w:type="pct"/>
           </w:tcPr>
           <w:p>
             <w:r>
-              <w:t>UC10</w:t>
+              <w:t>UT03</w:t>
             </w:r>
           </w:p>
         </w:tc>
         <w:tc>
           <w:tcPr>
-            <w:tcW w:w="4418" w:type="pct"/>
+            <w:tcW w:w="4455" w:type="pct"/>
           </w:tcPr>
           <w:p>
             <w:pPr>
               <w:cnfStyle w:val="000000000000" w:firstRow="0" w:lastRow="0" w:firstColumn="0" w:lastColumn="0" w:oddVBand="0" w:evenVBand="0" w:oddHBand="0" w:evenHBand="0" w:firstRowFirstColumn="0" w:firstRowLastColumn="0" w:lastRowFirstColumn="0" w:lastRowLastColumn="0"/>
             </w:pPr>
             <w:r>
-              <w:t>Global Switches can be Added, Removed or Modified its own Global Switch Window.</w:t>
+              <w:t>Interact trigger triggers on Collision or Trigger calls by other objects.</w:t>
             </w:r>
           </w:p>
         </w:tc>
@@ -4340,24 +4638,24 @@
         <w:tc>
           <w:tcPr>
             <w:cnfStyle w:val="001000000000" w:firstRow="0" w:lastRow="0" w:firstColumn="1" w:lastColumn="0" w:oddVBand="0" w:evenVBand="0" w:oddHBand="0" w:evenHBand="0" w:firstRowFirstColumn="0" w:firstRowLastColumn="0" w:lastRowFirstColumn="0" w:lastRowLastColumn="0"/>
-            <w:tcW w:w="582" w:type="pct"/>
+            <w:tcW w:w="545" w:type="pct"/>
           </w:tcPr>
           <w:p>
             <w:r>
-              <w:t>UT01</w:t>
+              <w:t>UT04</w:t>
             </w:r>
           </w:p>
         </w:tc>
         <w:tc>
           <w:tcPr>
-            <w:tcW w:w="4418" w:type="pct"/>
+            <w:tcW w:w="4455" w:type="pct"/>
           </w:tcPr>
           <w:p>
             <w:pPr>
               <w:cnfStyle w:val="000000100000" w:firstRow="0" w:lastRow="0" w:firstColumn="0" w:lastColumn="0" w:oddVBand="0" w:evenVBand="0" w:oddHBand="1" w:evenHBand="0" w:firstRowFirstColumn="0" w:firstRowLastColumn="0" w:lastRowFirstColumn="0" w:lastRowLastColumn="0"/>
             </w:pPr>
             <w:r>
-              <w:t>Set Trigger to: Autorun, Parallel or Interact.</w:t>
+              <w:t>Autorun trigger triggers automatically when the object has been loaded in the scene.</w:t>
             </w:r>
           </w:p>
         </w:tc>
@@ -4369,24 +4667,24 @@
         <w:tc>
           <w:tcPr>
             <w:cnfStyle w:val="001000000000" w:firstRow="0" w:lastRow="0" w:firstColumn="1" w:lastColumn="0" w:oddVBand="0" w:evenVBand="0" w:oddHBand="0" w:evenHBand="0" w:firstRowFirstColumn="0" w:firstRowLastColumn="0" w:lastRowFirstColumn="0" w:lastRowLastColumn="0"/>
-            <w:tcW w:w="582" w:type="pct"/>
+            <w:tcW w:w="545" w:type="pct"/>
           </w:tcPr>
           <w:p>
             <w:r>
-              <w:t>UT02</w:t>
+              <w:t>UT05</w:t>
             </w:r>
           </w:p>
         </w:tc>
         <w:tc>
           <w:tcPr>
-            <w:tcW w:w="4418" w:type="pct"/>
+            <w:tcW w:w="4455" w:type="pct"/>
           </w:tcPr>
           <w:p>
             <w:pPr>
               <w:cnfStyle w:val="000000000000" w:firstRow="0" w:lastRow="0" w:firstColumn="0" w:lastColumn="0" w:oddVBand="0" w:evenVBand="0" w:oddHBand="0" w:evenHBand="0" w:firstRowFirstColumn="0" w:firstRowLastColumn="0" w:lastRowFirstColumn="0" w:lastRowLastColumn="0"/>
             </w:pPr>
             <w:r>
-              <w:t>Interact trigger triggers on Interaction calls from other objects.</w:t>
+              <w:t>Parallel trigger triggers automatically when the object has been loaded in the scene and loops endlessly until the event or page is no longer active.</w:t>
             </w:r>
           </w:p>
         </w:tc>
@@ -4399,24 +4697,24 @@
         <w:tc>
           <w:tcPr>
             <w:cnfStyle w:val="001000000000" w:firstRow="0" w:lastRow="0" w:firstColumn="1" w:lastColumn="0" w:oddVBand="0" w:evenVBand="0" w:oddHBand="0" w:evenHBand="0" w:firstRowFirstColumn="0" w:firstRowLastColumn="0" w:lastRowFirstColumn="0" w:lastRowLastColumn="0"/>
-            <w:tcW w:w="582" w:type="pct"/>
+            <w:tcW w:w="545" w:type="pct"/>
           </w:tcPr>
           <w:p>
             <w:r>
-              <w:t>UT03</w:t>
+              <w:t>US01</w:t>
             </w:r>
           </w:p>
         </w:tc>
         <w:tc>
           <w:tcPr>
-            <w:tcW w:w="4418" w:type="pct"/>
+            <w:tcW w:w="4455" w:type="pct"/>
           </w:tcPr>
           <w:p>
             <w:pPr>
               <w:cnfStyle w:val="000000100000" w:firstRow="0" w:lastRow="0" w:firstColumn="0" w:lastColumn="0" w:oddVBand="0" w:evenVBand="0" w:oddHBand="1" w:evenHBand="0" w:firstRowFirstColumn="0" w:firstRowLastColumn="0" w:lastRowFirstColumn="0" w:lastRowLastColumn="0"/>
             </w:pPr>
             <w:r>
-              <w:t>Interact trigger triggers on Collision or Trigger calls by other objects.</w:t>
+              <w:t>Setup the default sprite.</w:t>
             </w:r>
           </w:p>
         </w:tc>
@@ -4428,24 +4726,24 @@
         <w:tc>
           <w:tcPr>
             <w:cnfStyle w:val="001000000000" w:firstRow="0" w:lastRow="0" w:firstColumn="1" w:lastColumn="0" w:oddVBand="0" w:evenVBand="0" w:oddHBand="0" w:evenHBand="0" w:firstRowFirstColumn="0" w:firstRowLastColumn="0" w:lastRowFirstColumn="0" w:lastRowLastColumn="0"/>
-            <w:tcW w:w="582" w:type="pct"/>
+            <w:tcW w:w="545" w:type="pct"/>
           </w:tcPr>
           <w:p>
             <w:r>
-              <w:t>UT04</w:t>
+              <w:t>US02</w:t>
             </w:r>
           </w:p>
         </w:tc>
         <w:tc>
           <w:tcPr>
-            <w:tcW w:w="4418" w:type="pct"/>
+            <w:tcW w:w="4455" w:type="pct"/>
           </w:tcPr>
           <w:p>
             <w:pPr>
               <w:cnfStyle w:val="000000000000" w:firstRow="0" w:lastRow="0" w:firstColumn="0" w:lastColumn="0" w:oddVBand="0" w:evenVBand="0" w:oddHBand="0" w:evenHBand="0" w:firstRowFirstColumn="0" w:firstRowLastColumn="0" w:lastRowFirstColumn="0" w:lastRowLastColumn="0"/>
             </w:pPr>
             <w:r>
-              <w:t>Autorun trigger triggers automatically when the object has been loaded in the scene.</w:t>
+              <w:t>Setup the animator and initial animator Speed.</w:t>
             </w:r>
           </w:p>
         </w:tc>
@@ -4458,24 +4756,24 @@
         <w:tc>
           <w:tcPr>
             <w:cnfStyle w:val="001000000000" w:firstRow="0" w:lastRow="0" w:firstColumn="1" w:lastColumn="0" w:oddVBand="0" w:evenVBand="0" w:oddHBand="0" w:evenHBand="0" w:firstRowFirstColumn="0" w:firstRowLastColumn="0" w:lastRowFirstColumn="0" w:lastRowLastColumn="0"/>
-            <w:tcW w:w="582" w:type="pct"/>
+            <w:tcW w:w="545" w:type="pct"/>
           </w:tcPr>
           <w:p>
             <w:r>
-              <w:t>UT05</w:t>
+              <w:t>US03</w:t>
             </w:r>
           </w:p>
         </w:tc>
         <w:tc>
           <w:tcPr>
-            <w:tcW w:w="4418" w:type="pct"/>
+            <w:tcW w:w="4455" w:type="pct"/>
           </w:tcPr>
           <w:p>
             <w:pPr>
               <w:cnfStyle w:val="000000100000" w:firstRow="0" w:lastRow="0" w:firstColumn="0" w:lastColumn="0" w:oddVBand="0" w:evenVBand="0" w:oddHBand="1" w:evenHBand="0" w:firstRowFirstColumn="0" w:firstRowLastColumn="0" w:lastRowFirstColumn="0" w:lastRowLastColumn="0"/>
             </w:pPr>
             <w:r>
-              <w:t>Parallel trigger triggers automatically when the object has been loaded in the scene and loops endlessly until the event or page is no longer active.</w:t>
+              <w:t>Setup the default Character State Controller.</w:t>
             </w:r>
           </w:p>
         </w:tc>
@@ -4487,24 +4785,24 @@
         <w:tc>
           <w:tcPr>
             <w:cnfStyle w:val="001000000000" w:firstRow="0" w:lastRow="0" w:firstColumn="1" w:lastColumn="0" w:oddVBand="0" w:evenVBand="0" w:oddHBand="0" w:evenHBand="0" w:firstRowFirstColumn="0" w:firstRowLastColumn="0" w:lastRowFirstColumn="0" w:lastRowLastColumn="0"/>
-            <w:tcW w:w="582" w:type="pct"/>
+            <w:tcW w:w="545" w:type="pct"/>
           </w:tcPr>
           <w:p>
             <w:r>
-              <w:t>US01</w:t>
+              <w:t>US04</w:t>
             </w:r>
           </w:p>
         </w:tc>
         <w:tc>
           <w:tcPr>
-            <w:tcW w:w="4418" w:type="pct"/>
+            <w:tcW w:w="4455" w:type="pct"/>
           </w:tcPr>
           <w:p>
             <w:pPr>
               <w:cnfStyle w:val="000000000000" w:firstRow="0" w:lastRow="0" w:firstColumn="0" w:lastColumn="0" w:oddVBand="0" w:evenVBand="0" w:oddHBand="0" w:evenHBand="0" w:firstRowFirstColumn="0" w:firstRowLastColumn="0" w:lastRowFirstColumn="0" w:lastRowLastColumn="0"/>
             </w:pPr>
             <w:r>
-              <w:t>Setup the default sprite.</w:t>
+              <w:t>Setup Sorting Layer.</w:t>
             </w:r>
           </w:p>
         </w:tc>
@@ -4517,95 +4815,7 @@
         <w:tc>
           <w:tcPr>
             <w:cnfStyle w:val="001000000000" w:firstRow="0" w:lastRow="0" w:firstColumn="1" w:lastColumn="0" w:oddVBand="0" w:evenVBand="0" w:oddHBand="0" w:evenHBand="0" w:firstRowFirstColumn="0" w:firstRowLastColumn="0" w:lastRowFirstColumn="0" w:lastRowLastColumn="0"/>
-            <w:tcW w:w="582" w:type="pct"/>
-          </w:tcPr>
-          <w:p>
-            <w:r>
-              <w:t>US02</w:t>
-            </w:r>
-          </w:p>
-        </w:tc>
-        <w:tc>
-          <w:tcPr>
-            <w:tcW w:w="4418" w:type="pct"/>
-          </w:tcPr>
-          <w:p>
-            <w:pPr>
-              <w:cnfStyle w:val="000000100000" w:firstRow="0" w:lastRow="0" w:firstColumn="0" w:lastColumn="0" w:oddVBand="0" w:evenVBand="0" w:oddHBand="1" w:evenHBand="0" w:firstRowFirstColumn="0" w:firstRowLastColumn="0" w:lastRowFirstColumn="0" w:lastRowLastColumn="0"/>
-            </w:pPr>
-            <w:r>
-              <w:t>Setup the animator and initial animator Speed.</w:t>
-            </w:r>
-          </w:p>
-        </w:tc>
-      </w:tr>
-      <w:tr>
-        <w:trPr>
-          <w:trHeight w:val="20"/>
-        </w:trPr>
-        <w:tc>
-          <w:tcPr>
-            <w:cnfStyle w:val="001000000000" w:firstRow="0" w:lastRow="0" w:firstColumn="1" w:lastColumn="0" w:oddVBand="0" w:evenVBand="0" w:oddHBand="0" w:evenHBand="0" w:firstRowFirstColumn="0" w:firstRowLastColumn="0" w:lastRowFirstColumn="0" w:lastRowLastColumn="0"/>
-            <w:tcW w:w="582" w:type="pct"/>
-          </w:tcPr>
-          <w:p>
-            <w:r>
-              <w:t>US03</w:t>
-            </w:r>
-          </w:p>
-        </w:tc>
-        <w:tc>
-          <w:tcPr>
-            <w:tcW w:w="4418" w:type="pct"/>
-          </w:tcPr>
-          <w:p>
-            <w:pPr>
-              <w:cnfStyle w:val="000000000000" w:firstRow="0" w:lastRow="0" w:firstColumn="0" w:lastColumn="0" w:oddVBand="0" w:evenVBand="0" w:oddHBand="0" w:evenHBand="0" w:firstRowFirstColumn="0" w:firstRowLastColumn="0" w:lastRowFirstColumn="0" w:lastRowLastColumn="0"/>
-            </w:pPr>
-            <w:r>
-              <w:t>Setup the default Character State Controller.</w:t>
-            </w:r>
-          </w:p>
-        </w:tc>
-      </w:tr>
-      <w:tr>
-        <w:trPr>
-          <w:cnfStyle w:val="000000100000" w:firstRow="0" w:lastRow="0" w:firstColumn="0" w:lastColumn="0" w:oddVBand="0" w:evenVBand="0" w:oddHBand="1" w:evenHBand="0" w:firstRowFirstColumn="0" w:firstRowLastColumn="0" w:lastRowFirstColumn="0" w:lastRowLastColumn="0"/>
-          <w:trHeight w:val="20"/>
-        </w:trPr>
-        <w:tc>
-          <w:tcPr>
-            <w:cnfStyle w:val="001000000000" w:firstRow="0" w:lastRow="0" w:firstColumn="1" w:lastColumn="0" w:oddVBand="0" w:evenVBand="0" w:oddHBand="0" w:evenHBand="0" w:firstRowFirstColumn="0" w:firstRowLastColumn="0" w:lastRowFirstColumn="0" w:lastRowLastColumn="0"/>
-            <w:tcW w:w="582" w:type="pct"/>
-          </w:tcPr>
-          <w:p>
-            <w:r>
-              <w:t>US04</w:t>
-            </w:r>
-          </w:p>
-        </w:tc>
-        <w:tc>
-          <w:tcPr>
-            <w:tcW w:w="4418" w:type="pct"/>
-          </w:tcPr>
-          <w:p>
-            <w:pPr>
-              <w:cnfStyle w:val="000000100000" w:firstRow="0" w:lastRow="0" w:firstColumn="0" w:lastColumn="0" w:oddVBand="0" w:evenVBand="0" w:oddHBand="1" w:evenHBand="0" w:firstRowFirstColumn="0" w:firstRowLastColumn="0" w:lastRowFirstColumn="0" w:lastRowLastColumn="0"/>
-            </w:pPr>
-            <w:r>
-              <w:t>Setup Sorting Layer.</w:t>
-            </w:r>
-          </w:p>
-        </w:tc>
-      </w:tr>
-      <w:tr>
-        <w:trPr>
-          <w:trHeight w:val="20"/>
-        </w:trPr>
-        <w:tc>
-          <w:tcPr>
-            <w:cnfStyle w:val="001000000000" w:firstRow="0" w:lastRow="0" w:firstColumn="1" w:lastColumn="0" w:oddVBand="0" w:evenVBand="0" w:oddHBand="0" w:evenHBand="0" w:firstRowFirstColumn="0" w:firstRowLastColumn="0" w:lastRowFirstColumn="0" w:lastRowLastColumn="0"/>
-            <w:tcW w:w="582" w:type="pct"/>
+            <w:tcW w:w="545" w:type="pct"/>
           </w:tcPr>
           <w:p>
             <w:r>
@@ -4615,11 +4825,11 @@
         </w:tc>
         <w:tc>
           <w:tcPr>
-            <w:tcW w:w="4418" w:type="pct"/>
+            <w:tcW w:w="4455" w:type="pct"/>
           </w:tcPr>
           <w:p>
             <w:pPr>
-              <w:cnfStyle w:val="000000000000" w:firstRow="0" w:lastRow="0" w:firstColumn="0" w:lastColumn="0" w:oddVBand="0" w:evenVBand="0" w:oddHBand="0" w:evenHBand="0" w:firstRowFirstColumn="0" w:firstRowLastColumn="0" w:lastRowFirstColumn="0" w:lastRowLastColumn="0"/>
+              <w:cnfStyle w:val="000000100000" w:firstRow="0" w:lastRow="0" w:firstColumn="0" w:lastColumn="0" w:oddVBand="0" w:evenVBand="0" w:oddHBand="1" w:evenHBand="0" w:firstRowFirstColumn="0" w:firstRowLastColumn="0" w:lastRowFirstColumn="0" w:lastRowLastColumn="0"/>
             </w:pPr>
             <w:r>
               <w:t>Add, Remove or Modify Unity Events in the function list on the editor.</w:t>
@@ -4630,137 +4840,471 @@
     </w:tbl>
     <w:p>
       <w:pPr>
+        <w:pStyle w:val="berschrift3"/>
+      </w:pPr>
+      <w:bookmarkStart w:id="11" w:name="_Toc25513401"/>
+      <w:r>
+        <w:t>Secondary Tasks</w:t>
+      </w:r>
+      <w:bookmarkEnd w:id="11"/>
+    </w:p>
+    <w:p>
+      <w:pPr>
+        <w:pStyle w:val="Beschriftung"/>
+        <w:keepNext/>
+      </w:pPr>
+      <w:r>
+        <w:t xml:space="preserve">Table </w:t>
+      </w:r>
+      <w:r>
+        <w:fldChar w:fldCharType="begin"/>
+      </w:r>
+      <w:r>
+        <w:instrText xml:space="preserve"> SEQ Table \* ARABIC </w:instrText>
+      </w:r>
+      <w:r>
+        <w:fldChar w:fldCharType="separate"/>
+      </w:r>
+      <w:r>
         <w:rPr>
-          <w:rFonts w:asciiTheme="minorHAnsi" w:hAnsiTheme="minorHAnsi"/>
+          <w:noProof/>
         </w:rPr>
-      </w:pPr>
-    </w:p>
-    <w:p>
-      <w:pPr>
-        <w:rPr>
-          <w:rFonts w:asciiTheme="minorHAnsi" w:hAnsiTheme="minorHAnsi"/>
-        </w:rPr>
-      </w:pPr>
-      <w:r>
-        <w:rPr>
-          <w:rFonts w:asciiTheme="minorHAnsi" w:hAnsiTheme="minorHAnsi"/>
-        </w:rPr>
+        <w:t>2</w:t>
+      </w:r>
+      <w:r>
+        <w:fldChar w:fldCharType="end"/>
+      </w:r>
+      <w:r>
+        <w:t xml:space="preserve"> Secondary Task List</w:t>
+      </w:r>
+    </w:p>
+    <w:tbl>
+      <w:tblPr>
+        <w:tblStyle w:val="Listentabelle4"/>
+        <w:tblW w:w="0" w:type="auto"/>
+        <w:tblLook w:val="04A0" w:firstRow="1" w:lastRow="0" w:firstColumn="1" w:lastColumn="0" w:noHBand="0" w:noVBand="1"/>
+      </w:tblPr>
+      <w:tblGrid>
+        <w:gridCol w:w="988"/>
+        <w:gridCol w:w="8074"/>
+      </w:tblGrid>
+      <w:tr>
+        <w:trPr>
+          <w:cnfStyle w:val="100000000000" w:firstRow="1" w:lastRow="0" w:firstColumn="0" w:lastColumn="0" w:oddVBand="0" w:evenVBand="0" w:oddHBand="0" w:evenHBand="0" w:firstRowFirstColumn="0" w:firstRowLastColumn="0" w:lastRowFirstColumn="0" w:lastRowLastColumn="0"/>
+        </w:trPr>
+        <w:tc>
+          <w:tcPr>
+            <w:cnfStyle w:val="001000000000" w:firstRow="0" w:lastRow="0" w:firstColumn="1" w:lastColumn="0" w:oddVBand="0" w:evenVBand="0" w:oddHBand="0" w:evenHBand="0" w:firstRowFirstColumn="0" w:firstRowLastColumn="0" w:lastRowFirstColumn="0" w:lastRowLastColumn="0"/>
+            <w:tcW w:w="988" w:type="dxa"/>
+          </w:tcPr>
+          <w:p>
+            <w:r>
+              <w:t>Code</w:t>
+            </w:r>
+          </w:p>
+        </w:tc>
+        <w:tc>
+          <w:tcPr>
+            <w:tcW w:w="8074" w:type="dxa"/>
+          </w:tcPr>
+          <w:p>
+            <w:pPr>
+              <w:cnfStyle w:val="100000000000" w:firstRow="1" w:lastRow="0" w:firstColumn="0" w:lastColumn="0" w:oddVBand="0" w:evenVBand="0" w:oddHBand="0" w:evenHBand="0" w:firstRowFirstColumn="0" w:firstRowLastColumn="0" w:lastRowFirstColumn="0" w:lastRowLastColumn="0"/>
+            </w:pPr>
+            <w:r>
+              <w:t>Description</w:t>
+            </w:r>
+          </w:p>
+        </w:tc>
+      </w:tr>
+      <w:tr>
+        <w:trPr>
+          <w:cnfStyle w:val="000000100000" w:firstRow="0" w:lastRow="0" w:firstColumn="0" w:lastColumn="0" w:oddVBand="0" w:evenVBand="0" w:oddHBand="1" w:evenHBand="0" w:firstRowFirstColumn="0" w:firstRowLastColumn="0" w:lastRowFirstColumn="0" w:lastRowLastColumn="0"/>
+        </w:trPr>
+        <w:tc>
+          <w:tcPr>
+            <w:cnfStyle w:val="001000000000" w:firstRow="0" w:lastRow="0" w:firstColumn="1" w:lastColumn="0" w:oddVBand="0" w:evenVBand="0" w:oddHBand="0" w:evenHBand="0" w:firstRowFirstColumn="0" w:firstRowLastColumn="0" w:lastRowFirstColumn="0" w:lastRowLastColumn="0"/>
+            <w:tcW w:w="988" w:type="dxa"/>
+          </w:tcPr>
+          <w:p>
+            <w:r>
+              <w:t>T003</w:t>
+            </w:r>
+          </w:p>
+        </w:tc>
+        <w:tc>
+          <w:tcPr>
+            <w:tcW w:w="8074" w:type="dxa"/>
+          </w:tcPr>
+          <w:p>
+            <w:pPr>
+              <w:cnfStyle w:val="000000100000" w:firstRow="0" w:lastRow="0" w:firstColumn="0" w:lastColumn="0" w:oddVBand="0" w:evenVBand="0" w:oddHBand="1" w:evenHBand="0" w:firstRowFirstColumn="0" w:firstRowLastColumn="0" w:lastRowFirstColumn="0" w:lastRowLastColumn="0"/>
+            </w:pPr>
+            <w:r>
+              <w:t>It works perfectly with the Unity Undo System.</w:t>
+            </w:r>
+          </w:p>
+        </w:tc>
+      </w:tr>
+      <w:tr>
+        <w:tc>
+          <w:tcPr>
+            <w:tcW w:w="988" w:type="dxa"/>
+          </w:tcPr>
+          <w:p>
+            <w:pPr>
+              <w:cnfStyle w:val="001000000000" w:firstRow="0" w:lastRow="0" w:firstColumn="1" w:lastColumn="0" w:oddVBand="0" w:evenVBand="0" w:oddHBand="0" w:evenHBand="0" w:firstRowFirstColumn="0" w:firstRowLastColumn="0" w:lastRowFirstColumn="0" w:lastRowLastColumn="0"/>
+            </w:pPr>
+            <w:r>
+              <w:t>T004</w:t>
+            </w:r>
+          </w:p>
+        </w:tc>
+        <w:tc>
+          <w:tcPr>
+            <w:tcW w:w="8074" w:type="dxa"/>
+          </w:tcPr>
+          <w:p>
+            <w:r>
+              <w:t>In Scene View highlight objects with an Event Editor.</w:t>
+            </w:r>
+            <w:bookmarkStart w:id="12" w:name="_GoBack"/>
+            <w:bookmarkEnd w:id="12"/>
+          </w:p>
+        </w:tc>
+      </w:tr>
+      <w:tr>
+        <w:trPr>
+          <w:cnfStyle w:val="000000100000" w:firstRow="0" w:lastRow="0" w:firstColumn="0" w:lastColumn="0" w:oddVBand="0" w:evenVBand="0" w:oddHBand="1" w:evenHBand="0" w:firstRowFirstColumn="0" w:firstRowLastColumn="0" w:lastRowFirstColumn="0" w:lastRowLastColumn="0"/>
+        </w:trPr>
+        <w:tc>
+          <w:tcPr>
+            <w:cnfStyle w:val="001000000000" w:firstRow="0" w:lastRow="0" w:firstColumn="1" w:lastColumn="0" w:oddVBand="0" w:evenVBand="0" w:oddHBand="0" w:evenHBand="0" w:firstRowFirstColumn="0" w:firstRowLastColumn="0" w:lastRowFirstColumn="0" w:lastRowLastColumn="0"/>
+            <w:tcW w:w="988" w:type="dxa"/>
+          </w:tcPr>
+          <w:p>
+            <w:r>
+              <w:t>UC02</w:t>
+            </w:r>
+          </w:p>
+        </w:tc>
+        <w:tc>
+          <w:tcPr>
+            <w:tcW w:w="8074" w:type="dxa"/>
+          </w:tcPr>
+          <w:p>
+            <w:pPr>
+              <w:cnfStyle w:val="000000100000" w:firstRow="0" w:lastRow="0" w:firstColumn="0" w:lastColumn="0" w:oddVBand="0" w:evenVBand="0" w:oddHBand="1" w:evenHBand="0" w:firstRowFirstColumn="0" w:firstRowLastColumn="0" w:lastRowFirstColumn="0" w:lastRowLastColumn="0"/>
+            </w:pPr>
+            <w:r>
+              <w:t>Set a Condition with a Global Switch</w:t>
+            </w:r>
+          </w:p>
+        </w:tc>
+      </w:tr>
+      <w:tr>
+        <w:tc>
+          <w:tcPr>
+            <w:cnfStyle w:val="001000000000" w:firstRow="0" w:lastRow="0" w:firstColumn="1" w:lastColumn="0" w:oddVBand="0" w:evenVBand="0" w:oddHBand="0" w:evenHBand="0" w:firstRowFirstColumn="0" w:firstRowLastColumn="0" w:lastRowFirstColumn="0" w:lastRowLastColumn="0"/>
+            <w:tcW w:w="988" w:type="dxa"/>
+          </w:tcPr>
+          <w:p>
+            <w:r>
+              <w:t>UC03</w:t>
+            </w:r>
+          </w:p>
+        </w:tc>
+        <w:tc>
+          <w:tcPr>
+            <w:tcW w:w="8074" w:type="dxa"/>
+          </w:tcPr>
+          <w:p>
+            <w:pPr>
+              <w:cnfStyle w:val="000000000000" w:firstRow="0" w:lastRow="0" w:firstColumn="0" w:lastColumn="0" w:oddVBand="0" w:evenVBand="0" w:oddHBand="0" w:evenHBand="0" w:firstRowFirstColumn="0" w:firstRowLastColumn="0" w:lastRowFirstColumn="0" w:lastRowLastColumn="0"/>
+            </w:pPr>
+            <w:r>
+              <w:t>Set a Condition with a Local Switch</w:t>
+            </w:r>
+          </w:p>
+        </w:tc>
+      </w:tr>
+      <w:tr>
+        <w:trPr>
+          <w:cnfStyle w:val="000000100000" w:firstRow="0" w:lastRow="0" w:firstColumn="0" w:lastColumn="0" w:oddVBand="0" w:evenVBand="0" w:oddHBand="1" w:evenHBand="0" w:firstRowFirstColumn="0" w:firstRowLastColumn="0" w:lastRowFirstColumn="0" w:lastRowLastColumn="0"/>
+        </w:trPr>
+        <w:tc>
+          <w:tcPr>
+            <w:cnfStyle w:val="001000000000" w:firstRow="0" w:lastRow="0" w:firstColumn="1" w:lastColumn="0" w:oddVBand="0" w:evenVBand="0" w:oddHBand="0" w:evenHBand="0" w:firstRowFirstColumn="0" w:firstRowLastColumn="0" w:lastRowFirstColumn="0" w:lastRowLastColumn="0"/>
+            <w:tcW w:w="988" w:type="dxa"/>
+          </w:tcPr>
+          <w:p>
+            <w:r>
+              <w:t>UC08</w:t>
+            </w:r>
+          </w:p>
+        </w:tc>
+        <w:tc>
+          <w:tcPr>
+            <w:tcW w:w="8074" w:type="dxa"/>
+          </w:tcPr>
+          <w:p>
+            <w:pPr>
+              <w:cnfStyle w:val="000000100000" w:firstRow="0" w:lastRow="0" w:firstColumn="0" w:lastColumn="0" w:oddVBand="0" w:evenVBand="0" w:oddHBand="1" w:evenHBand="0" w:firstRowFirstColumn="0" w:firstRowLastColumn="0" w:lastRowFirstColumn="0" w:lastRowLastColumn="0"/>
+            </w:pPr>
+            <w:r>
+              <w:t>Local Switch condition test if a local Switch is true.</w:t>
+            </w:r>
+          </w:p>
+        </w:tc>
+      </w:tr>
+      <w:tr>
+        <w:tc>
+          <w:tcPr>
+            <w:cnfStyle w:val="001000000000" w:firstRow="0" w:lastRow="0" w:firstColumn="1" w:lastColumn="0" w:oddVBand="0" w:evenVBand="0" w:oddHBand="0" w:evenHBand="0" w:firstRowFirstColumn="0" w:firstRowLastColumn="0" w:lastRowFirstColumn="0" w:lastRowLastColumn="0"/>
+            <w:tcW w:w="988" w:type="dxa"/>
+          </w:tcPr>
+          <w:p>
+            <w:r>
+              <w:t>UC09</w:t>
+            </w:r>
+          </w:p>
+        </w:tc>
+        <w:tc>
+          <w:tcPr>
+            <w:tcW w:w="8074" w:type="dxa"/>
+          </w:tcPr>
+          <w:p>
+            <w:pPr>
+              <w:cnfStyle w:val="000000000000" w:firstRow="0" w:lastRow="0" w:firstColumn="0" w:lastColumn="0" w:oddVBand="0" w:evenVBand="0" w:oddHBand="0" w:evenHBand="0" w:firstRowFirstColumn="0" w:firstRowLastColumn="0" w:lastRowFirstColumn="0" w:lastRowLastColumn="0"/>
+            </w:pPr>
+            <w:r>
+              <w:t>Global Switch condition test if a global Switch is true.</w:t>
+            </w:r>
+          </w:p>
+        </w:tc>
+      </w:tr>
+      <w:tr>
+        <w:trPr>
+          <w:cnfStyle w:val="000000100000" w:firstRow="0" w:lastRow="0" w:firstColumn="0" w:lastColumn="0" w:oddVBand="0" w:evenVBand="0" w:oddHBand="1" w:evenHBand="0" w:firstRowFirstColumn="0" w:firstRowLastColumn="0" w:lastRowFirstColumn="0" w:lastRowLastColumn="0"/>
+        </w:trPr>
+        <w:tc>
+          <w:tcPr>
+            <w:cnfStyle w:val="001000000000" w:firstRow="0" w:lastRow="0" w:firstColumn="1" w:lastColumn="0" w:oddVBand="0" w:evenVBand="0" w:oddHBand="0" w:evenHBand="0" w:firstRowFirstColumn="0" w:firstRowLastColumn="0" w:lastRowFirstColumn="0" w:lastRowLastColumn="0"/>
+            <w:tcW w:w="988" w:type="dxa"/>
+          </w:tcPr>
+          <w:p>
+            <w:r>
+              <w:t>UC10</w:t>
+            </w:r>
+          </w:p>
+        </w:tc>
+        <w:tc>
+          <w:tcPr>
+            <w:tcW w:w="8074" w:type="dxa"/>
+          </w:tcPr>
+          <w:p>
+            <w:pPr>
+              <w:cnfStyle w:val="000000100000" w:firstRow="0" w:lastRow="0" w:firstColumn="0" w:lastColumn="0" w:oddVBand="0" w:evenVBand="0" w:oddHBand="1" w:evenHBand="0" w:firstRowFirstColumn="0" w:firstRowLastColumn="0" w:lastRowFirstColumn="0" w:lastRowLastColumn="0"/>
+            </w:pPr>
+            <w:r>
+              <w:t>Global Switches can be Added, Removed or Modified its own Global Switch Window.</w:t>
+            </w:r>
+          </w:p>
+        </w:tc>
+      </w:tr>
+      <w:tr>
+        <w:tc>
+          <w:tcPr>
+            <w:cnfStyle w:val="001000000000" w:firstRow="0" w:lastRow="0" w:firstColumn="1" w:lastColumn="0" w:oddVBand="0" w:evenVBand="0" w:oddHBand="0" w:evenHBand="0" w:firstRowFirstColumn="0" w:firstRowLastColumn="0" w:lastRowFirstColumn="0" w:lastRowLastColumn="0"/>
+            <w:tcW w:w="988" w:type="dxa"/>
+          </w:tcPr>
+          <w:p>
+            <w:r>
+              <w:t>UC11</w:t>
+            </w:r>
+          </w:p>
+        </w:tc>
+        <w:tc>
+          <w:tcPr>
+            <w:tcW w:w="8074" w:type="dxa"/>
+          </w:tcPr>
+          <w:p>
+            <w:pPr>
+              <w:cnfStyle w:val="000000000000" w:firstRow="0" w:lastRow="0" w:firstColumn="0" w:lastColumn="0" w:oddVBand="0" w:evenVBand="0" w:oddHBand="0" w:evenHBand="0" w:firstRowFirstColumn="0" w:firstRowLastColumn="0" w:lastRowFirstColumn="0" w:lastRowLastColumn="0"/>
+            </w:pPr>
+            <w:r>
+              <w:t>Conditional Fields from Objects can take 1 Parameter type of either bool, int, string, Game object, Vector2, Vector3</w:t>
+            </w:r>
+          </w:p>
+        </w:tc>
+      </w:tr>
+    </w:tbl>
+    <w:p>
+      <w:pPr>
+        <w:pStyle w:val="Beschriftung"/>
+      </w:pPr>
+    </w:p>
+    <w:p>
+      <w:pPr>
+        <w:pStyle w:val="berschrift2"/>
+      </w:pPr>
+      <w:bookmarkStart w:id="13" w:name="_Toc25513402"/>
+      <w:r>
+        <w:t>Object Analysis</w:t>
+      </w:r>
+      <w:bookmarkEnd w:id="13"/>
+    </w:p>
+    <w:p>
+      <w:pPr>
+        <w:pStyle w:val="berschrift3"/>
+      </w:pPr>
+      <w:bookmarkStart w:id="14" w:name="_Toc25513403"/>
+      <w:r>
+        <w:lastRenderedPageBreak/>
+        <w:t>Editor Scripting</w:t>
+      </w:r>
+      <w:bookmarkEnd w:id="14"/>
+    </w:p>
+    <w:p>
+      <w:r>
+        <w:t xml:space="preserve">This enables the editor to have custom editorial </w:t>
+      </w:r>
+      <w:r>
+        <w:t>w</w:t>
+      </w:r>
+      <w:r>
+        <w:t>indows for the user. This project will focus on these scripts. Editor scripting can change the entire application and gives the user so much more customizable options.</w:t>
+      </w:r>
+    </w:p>
+    <w:p>
+      <w:pPr>
+        <w:pStyle w:val="berschrift3"/>
+      </w:pPr>
+      <w:bookmarkStart w:id="15" w:name="_Toc25513404"/>
+      <w:r>
+        <w:t>Inspector</w:t>
+      </w:r>
+      <w:bookmarkEnd w:id="15"/>
+    </w:p>
+    <w:p>
+      <w:r>
+        <w:t>This project will most likely benefit from a custom inspector script. Since the Event Editor is attached on a game object the setup its values are then shown in the inspector. The Inspector can be modified by an Editor script.</w:t>
+      </w:r>
+    </w:p>
+    <w:p>
+      <w:r>
+        <w:t>There is a large amount of layout elements available, which can be used to create a functionable Event Editor. However, most important is the reordable list. This list is Unity Editor internal and does not have a public API. This makes it difficult to implement, but not impossible.</w:t>
+      </w:r>
+    </w:p>
+    <w:p>
+      <w:pPr>
+        <w:pStyle w:val="berschrift3"/>
+      </w:pPr>
+      <w:bookmarkStart w:id="16" w:name="_Toc25513405"/>
+      <w:r>
+        <w:t>Scene Inspector</w:t>
+      </w:r>
+      <w:bookmarkEnd w:id="16"/>
+    </w:p>
+    <w:p>
+      <w:r>
+        <w:t>The scene inspector displays all active objects in the current scene. It also displays debug and transformation elements as well. What’s interesting is that it has a functionality to highlight certain objects depending on what category is searched by.</w:t>
+      </w:r>
+    </w:p>
+    <w:p>
+      <w:pPr>
+        <w:pStyle w:val="berschrift2"/>
+      </w:pPr>
+      <w:bookmarkStart w:id="17" w:name="_Toc25513406"/>
+      <w:r>
+        <w:t>Solution Search</w:t>
+      </w:r>
+      <w:bookmarkEnd w:id="17"/>
+    </w:p>
+    <w:p>
+      <w:r>
+        <w:t>There are solutions existing, which can completely satisfy the conditions of an Event Editor, despite it being a too specific solution.</w:t>
+      </w:r>
+    </w:p>
+    <w:p>
+      <w:pPr>
+        <w:pStyle w:val="berschrift3"/>
+      </w:pPr>
+      <w:bookmarkStart w:id="18" w:name="_Toc23879961"/>
+      <w:bookmarkStart w:id="19" w:name="_Toc25513407"/>
+      <w:r>
+        <w:t>RPG Makers Event Editor</w:t>
+      </w:r>
+      <w:bookmarkEnd w:id="18"/>
+      <w:bookmarkEnd w:id="19"/>
+    </w:p>
+    <w:p>
+      <w:r>
+        <w:t xml:space="preserve">There is an engine out there called the RPG Maker. The RPG Maker series are all known for their simplicity because their Development Kit requires no knowledge of coding. </w:t>
+      </w:r>
+    </w:p>
+    <w:p>
+      <w:pPr>
+        <w:pStyle w:val="berschrift3"/>
+      </w:pPr>
+      <w:bookmarkStart w:id="20" w:name="_Toc25513408"/>
+      <w:r>
+        <w:t>Unity Asset Store</w:t>
+      </w:r>
+      <w:r>
+        <w:t>: TimeLine Events</w:t>
+      </w:r>
+      <w:bookmarkEnd w:id="20"/>
+    </w:p>
+    <w:p>
+      <w:r>
+        <w:t>There exists an asset that creates a timeline in which function are then executed by. It is primary made for animations.</w:t>
+      </w:r>
+    </w:p>
+    <w:p>
+      <w:pPr>
+        <w:pStyle w:val="berschrift3"/>
+      </w:pPr>
+      <w:bookmarkStart w:id="21" w:name="_Toc25513409"/>
+      <w:r>
+        <w:t>Unity Asset Store: Event Manager</w:t>
+      </w:r>
+      <w:bookmarkEnd w:id="21"/>
+    </w:p>
+    <w:p>
+      <w:r>
+        <w:t>This plugin enables the user to register functions to already made event handlers. It can take functions with parameters and is able to test triggering from the configuration window.</w:t>
+      </w:r>
+    </w:p>
+    <w:p>
+      <w:r>
         <w:br w:type="page"/>
       </w:r>
     </w:p>
     <w:p>
       <w:pPr>
-        <w:pStyle w:val="berschrift3"/>
-      </w:pPr>
-      <w:bookmarkStart w:id="13" w:name="_Toc23889856"/>
-      <w:r>
-        <w:lastRenderedPageBreak/>
-        <w:t>Event Like Behavior</w:t>
-      </w:r>
-      <w:bookmarkEnd w:id="13"/>
-    </w:p>
-    <w:p>
-      <w:r>
-        <w:t>For an RPG adventure like games, objects have to be interactable and aware with their surroundings and mostly with the player himself. These objects have to be clarified by the new Tool to act as events.</w:t>
-      </w:r>
-    </w:p>
-    <w:p>
-      <w:pPr>
-        <w:pStyle w:val="berschrift3"/>
-      </w:pPr>
-      <w:bookmarkStart w:id="14" w:name="_Toc23889857"/>
-      <w:r>
-        <w:t>Unified Handling</w:t>
-      </w:r>
-      <w:bookmarkEnd w:id="14"/>
-    </w:p>
-    <w:p>
-      <w:r>
-        <w:t>All events have to be same in their functionality. This is very important as they are a lot of events inside the scene.</w:t>
-      </w:r>
-    </w:p>
-    <w:p>
-      <w:pPr>
-        <w:pStyle w:val="berschrift2"/>
-      </w:pPr>
-      <w:bookmarkStart w:id="15" w:name="_Toc23889858"/>
-      <w:r>
-        <w:t>Solution Search</w:t>
-      </w:r>
-      <w:bookmarkEnd w:id="15"/>
-    </w:p>
-    <w:p>
-      <w:r>
-        <w:t xml:space="preserve">//Search for a </w:t>
-      </w:r>
-      <w:r>
-        <w:t>solution</w:t>
-      </w:r>
-    </w:p>
-    <w:p>
-      <w:pPr>
-        <w:pStyle w:val="berschrift3"/>
-      </w:pPr>
-      <w:bookmarkStart w:id="16" w:name="_Toc23879961"/>
-      <w:bookmarkStart w:id="17" w:name="_Toc23889859"/>
-      <w:r>
-        <w:t>RPG Makers Event Editor</w:t>
-      </w:r>
-      <w:bookmarkEnd w:id="16"/>
-      <w:bookmarkEnd w:id="17"/>
-    </w:p>
-    <w:p>
-      <w:r>
-        <w:t xml:space="preserve">There is an engine out there called the RPG Maker. The RPG Maker series are all known for their simplicity because their Development Kit requires no knowledge of coding. </w:t>
-      </w:r>
-    </w:p>
-    <w:p>
-      <w:pPr>
-        <w:pStyle w:val="berschrift3"/>
-      </w:pPr>
-      <w:bookmarkStart w:id="18" w:name="_Toc23889860"/>
-      <w:r>
-        <w:t>Unity Asset Store</w:t>
-      </w:r>
-      <w:bookmarkEnd w:id="18"/>
-    </w:p>
-    <w:p>
-      <w:r>
-        <w:t xml:space="preserve">// </w:t>
-      </w:r>
-      <w:r>
-        <w:t>Projects found in the Unity Asset Store.</w:t>
-      </w:r>
-    </w:p>
-    <w:p>
-      <w:r>
-        <w:br w:type="page"/>
-      </w:r>
-    </w:p>
-    <w:p>
-      <w:pPr>
         <w:pStyle w:val="berschrift1"/>
       </w:pPr>
-      <w:bookmarkStart w:id="19" w:name="_Toc23879963"/>
-      <w:bookmarkStart w:id="20" w:name="_Toc23889861"/>
+      <w:bookmarkStart w:id="22" w:name="_Toc23879963"/>
+      <w:bookmarkStart w:id="23" w:name="_Toc25513410"/>
       <w:r>
         <w:lastRenderedPageBreak/>
         <w:t>Concept</w:t>
       </w:r>
-      <w:bookmarkEnd w:id="19"/>
-      <w:bookmarkEnd w:id="20"/>
+      <w:bookmarkEnd w:id="22"/>
+      <w:bookmarkEnd w:id="23"/>
     </w:p>
     <w:p>
       <w:pPr>
         <w:pStyle w:val="berschrift2"/>
       </w:pPr>
-      <w:bookmarkStart w:id="21" w:name="_Toc23879964"/>
-      <w:bookmarkStart w:id="22" w:name="_Toc23889862"/>
+      <w:bookmarkStart w:id="24" w:name="_Toc23879964"/>
+      <w:bookmarkStart w:id="25" w:name="_Toc25513411"/>
       <w:r>
         <w:t>Solution</w:t>
       </w:r>
-      <w:bookmarkEnd w:id="21"/>
-      <w:bookmarkEnd w:id="22"/>
+      <w:bookmarkEnd w:id="24"/>
+      <w:bookmarkEnd w:id="25"/>
     </w:p>
     <w:p>
       <w:r>
@@ -4771,11 +5315,11 @@
       <w:pPr>
         <w:pStyle w:val="berschrift2"/>
       </w:pPr>
-      <w:bookmarkStart w:id="23" w:name="_Toc23889863"/>
+      <w:bookmarkStart w:id="26" w:name="_Toc25513412"/>
       <w:r>
         <w:t>Concept of Event Editor Functionality</w:t>
       </w:r>
-      <w:bookmarkEnd w:id="23"/>
+      <w:bookmarkEnd w:id="26"/>
     </w:p>
     <w:p>
       <w:r>
@@ -4861,6 +5405,9 @@
     </w:p>
     <w:p/>
     <w:p>
+      <w:pPr>
+        <w:keepNext/>
+      </w:pPr>
       <w:r>
         <w:rPr>
           <w:noProof/>
@@ -4916,18 +5463,47 @@
         </w:drawing>
       </w:r>
     </w:p>
+    <w:p>
+      <w:pPr>
+        <w:pStyle w:val="Beschriftung"/>
+      </w:pPr>
+      <w:r>
+        <w:t xml:space="preserve">Figure </w:t>
+      </w:r>
+      <w:r>
+        <w:fldChar w:fldCharType="begin"/>
+      </w:r>
+      <w:r>
+        <w:instrText xml:space="preserve"> SEQ Figure \* ARABIC </w:instrText>
+      </w:r>
+      <w:r>
+        <w:fldChar w:fldCharType="separate"/>
+      </w:r>
+      <w:r>
+        <w:rPr>
+          <w:noProof/>
+        </w:rPr>
+        <w:t>1</w:t>
+      </w:r>
+      <w:r>
+        <w:fldChar w:fldCharType="end"/>
+      </w:r>
+      <w:r>
+        <w:t xml:space="preserve"> Use Case Diagram of the Event Editor</w:t>
+      </w:r>
+    </w:p>
     <w:p/>
     <w:p>
       <w:pPr>
         <w:pStyle w:val="berschrift3"/>
       </w:pPr>
-      <w:bookmarkStart w:id="24" w:name="_Toc23879970"/>
-      <w:bookmarkStart w:id="25" w:name="_Toc23889864"/>
+      <w:bookmarkStart w:id="27" w:name="_Toc23879970"/>
+      <w:bookmarkStart w:id="28" w:name="_Toc25513413"/>
       <w:r>
         <w:t>Page</w:t>
       </w:r>
-      <w:bookmarkEnd w:id="24"/>
-      <w:bookmarkEnd w:id="25"/>
+      <w:bookmarkEnd w:id="27"/>
+      <w:bookmarkEnd w:id="28"/>
     </w:p>
     <w:p>
       <w:r>
@@ -4944,13 +5520,13 @@
       <w:pPr>
         <w:pStyle w:val="berschrift3"/>
       </w:pPr>
-      <w:bookmarkStart w:id="26" w:name="_Toc23879971"/>
-      <w:bookmarkStart w:id="27" w:name="_Toc23889865"/>
+      <w:bookmarkStart w:id="29" w:name="_Toc23879971"/>
+      <w:bookmarkStart w:id="30" w:name="_Toc25513414"/>
       <w:r>
         <w:t>Condition</w:t>
       </w:r>
-      <w:bookmarkEnd w:id="26"/>
-      <w:bookmarkEnd w:id="27"/>
+      <w:bookmarkEnd w:id="29"/>
+      <w:bookmarkEnd w:id="30"/>
     </w:p>
     <w:p>
       <w:r>
@@ -4978,6 +5554,7 @@
         </w:numPr>
       </w:pPr>
       <w:r>
+        <w:lastRenderedPageBreak/>
         <w:t>Local Switch: This switch exists only on the event itself and on all its pages. It cannot survive scene changes.</w:t>
       </w:r>
     </w:p>
@@ -4990,7 +5567,6 @@
         </w:numPr>
       </w:pPr>
       <w:r>
-        <w:lastRenderedPageBreak/>
         <w:t>Game object variables: All specified variables exposed with the tag “[ConditionalField]” are listed from the specified game object found in the same scene. Depending on the type of the variable the condition can be set as following:</w:t>
       </w:r>
     </w:p>
@@ -5003,7 +5579,13 @@
         </w:numPr>
       </w:pPr>
       <w:r>
-        <w:t xml:space="preserve">Integer: variable is </w:t>
+        <w:t>Integer</w:t>
+      </w:r>
+      <w:r>
+        <w:t>/Float</w:t>
+      </w:r>
+      <w:r>
+        <w:t xml:space="preserve">: variable is </w:t>
       </w:r>
       <w:r>
         <w:rPr>
@@ -5075,7 +5657,7 @@
         <w:rPr>
           <w:b/>
         </w:rPr>
-        <w:t xml:space="preserve">true </w:t>
+        <w:t xml:space="preserve">same </w:t>
       </w:r>
       <w:r>
         <w:t xml:space="preserve">or </w:t>
@@ -5084,7 +5666,16 @@
         <w:rPr>
           <w:b/>
         </w:rPr>
-        <w:t xml:space="preserve">false </w:t>
+        <w:t>not like</w:t>
+      </w:r>
+      <w:r>
+        <w:t xml:space="preserve"> the</w:t>
+      </w:r>
+      <w:r>
+        <w:rPr>
+          <w:b/>
+        </w:rPr>
+        <w:t xml:space="preserve"> </w:t>
       </w:r>
       <w:r>
         <w:t>compared to the other variable or value.</w:t>
@@ -5124,13 +5715,13 @@
       <w:pPr>
         <w:pStyle w:val="berschrift3"/>
       </w:pPr>
-      <w:bookmarkStart w:id="28" w:name="_Toc23879972"/>
-      <w:bookmarkStart w:id="29" w:name="_Toc23889866"/>
+      <w:bookmarkStart w:id="31" w:name="_Toc23879972"/>
+      <w:bookmarkStart w:id="32" w:name="_Toc25513415"/>
       <w:r>
         <w:t>Trigger</w:t>
       </w:r>
-      <w:bookmarkEnd w:id="28"/>
-      <w:bookmarkEnd w:id="29"/>
+      <w:bookmarkEnd w:id="31"/>
+      <w:bookmarkEnd w:id="32"/>
     </w:p>
     <w:p>
       <w:r>
@@ -5188,13 +5779,7 @@
         <w:rPr>
           <w:b/>
         </w:rPr>
-        <w:t>OnTrigger</w:t>
-      </w:r>
-      <w:r>
-        <w:rPr>
-          <w:b/>
-        </w:rPr>
-        <w:t>Etc.</w:t>
+        <w:t>OnTriggerEtc.</w:t>
       </w:r>
       <w:r>
         <w:t xml:space="preserve"> or </w:t>
@@ -5210,13 +5795,13 @@
       <w:pPr>
         <w:pStyle w:val="berschrift3"/>
       </w:pPr>
-      <w:bookmarkStart w:id="30" w:name="_Toc23879973"/>
-      <w:bookmarkStart w:id="31" w:name="_Toc23889867"/>
+      <w:bookmarkStart w:id="33" w:name="_Toc23879973"/>
+      <w:bookmarkStart w:id="34" w:name="_Toc25513416"/>
       <w:r>
         <w:t>Setup</w:t>
       </w:r>
-      <w:bookmarkEnd w:id="30"/>
-      <w:bookmarkEnd w:id="31"/>
+      <w:bookmarkEnd w:id="33"/>
+      <w:bookmarkEnd w:id="34"/>
     </w:p>
     <w:p>
       <w:r>
@@ -5302,13 +5887,13 @@
       <w:pPr>
         <w:pStyle w:val="berschrift3"/>
       </w:pPr>
-      <w:bookmarkStart w:id="32" w:name="_Toc23879974"/>
-      <w:bookmarkStart w:id="33" w:name="_Toc23889868"/>
+      <w:bookmarkStart w:id="35" w:name="_Toc23879974"/>
+      <w:bookmarkStart w:id="36" w:name="_Toc25513417"/>
       <w:r>
         <w:t>Functions</w:t>
       </w:r>
-      <w:bookmarkEnd w:id="32"/>
-      <w:bookmarkEnd w:id="33"/>
+      <w:bookmarkEnd w:id="35"/>
+      <w:bookmarkEnd w:id="36"/>
     </w:p>
     <w:p>
       <w:r>
@@ -5378,11 +5963,11 @@
       <w:pPr>
         <w:pStyle w:val="berschrift2"/>
       </w:pPr>
-      <w:bookmarkStart w:id="34" w:name="_Toc23889869"/>
+      <w:bookmarkStart w:id="37" w:name="_Toc25513418"/>
       <w:r>
         <w:t>Concept of Global and Local Switches</w:t>
       </w:r>
-      <w:bookmarkEnd w:id="34"/>
+      <w:bookmarkEnd w:id="37"/>
     </w:p>
     <w:p>
       <w:r>
@@ -5393,38 +5978,54 @@
       <w:pPr>
         <w:pStyle w:val="berschrift2"/>
       </w:pPr>
-      <w:bookmarkStart w:id="35" w:name="_Toc23889870"/>
+      <w:bookmarkStart w:id="38" w:name="_Toc25513419"/>
       <w:r>
         <w:t>Visual Design</w:t>
       </w:r>
-      <w:bookmarkEnd w:id="35"/>
+      <w:bookmarkEnd w:id="38"/>
     </w:p>
     <w:p>
       <w:pPr>
         <w:pStyle w:val="berschrift3"/>
       </w:pPr>
-      <w:bookmarkStart w:id="36" w:name="_Toc23879977"/>
-      <w:bookmarkStart w:id="37" w:name="_Toc23889871"/>
-      <w:bookmarkStart w:id="38" w:name="_Toc23879976"/>
-      <w:r>
-        <w:t>Inspector</w:t>
-      </w:r>
-      <w:bookmarkEnd w:id="36"/>
-      <w:bookmarkEnd w:id="37"/>
+      <w:bookmarkStart w:id="39" w:name="_Toc23879976"/>
+      <w:r>
+        <w:t>Event Editor</w:t>
+      </w:r>
+    </w:p>
+    <w:p>
+      <w:r>
+        <w:t>// Mockup of the Event Editor Inspector</w:t>
+      </w:r>
     </w:p>
     <w:p>
       <w:pPr>
         <w:pStyle w:val="berschrift3"/>
       </w:pPr>
-      <w:bookmarkStart w:id="39" w:name="_Toc23889872"/>
-      <w:r>
-        <w:t xml:space="preserve">Scene </w:t>
-      </w:r>
-      <w:r>
-        <w:t>View</w:t>
-      </w:r>
-      <w:bookmarkEnd w:id="38"/>
+      <w:r>
+        <w:t>Global Switches</w:t>
+      </w:r>
+    </w:p>
+    <w:p>
+      <w:r>
+        <w:t>// Mockup of the Global Switches window</w:t>
+      </w:r>
+    </w:p>
+    <w:p>
+      <w:pPr>
+        <w:pStyle w:val="berschrift3"/>
+      </w:pPr>
+      <w:bookmarkStart w:id="40" w:name="_Toc25513421"/>
+      <w:r>
+        <w:t>Scene View</w:t>
+      </w:r>
       <w:bookmarkEnd w:id="39"/>
+      <w:bookmarkEnd w:id="40"/>
+    </w:p>
+    <w:p>
+      <w:r>
+        <w:t>// Mockup of the Scene View with Editor highlight.</w:t>
+      </w:r>
     </w:p>
     <w:p>
       <w:r>
@@ -5435,14 +6036,14 @@
       <w:pPr>
         <w:pStyle w:val="berschrift2"/>
       </w:pPr>
-      <w:bookmarkStart w:id="40" w:name="_Toc23879978"/>
-      <w:bookmarkStart w:id="41" w:name="_Toc23889873"/>
+      <w:bookmarkStart w:id="41" w:name="_Toc23879978"/>
+      <w:bookmarkStart w:id="42" w:name="_Toc25513422"/>
       <w:r>
         <w:lastRenderedPageBreak/>
         <w:t>Test Concepts</w:t>
       </w:r>
-      <w:bookmarkEnd w:id="40"/>
       <w:bookmarkEnd w:id="41"/>
+      <w:bookmarkEnd w:id="42"/>
     </w:p>
     <w:p>
       <w:r>
@@ -5461,30 +6062,57 @@
       <w:pPr>
         <w:pStyle w:val="berschrift1"/>
       </w:pPr>
-      <w:bookmarkStart w:id="42" w:name="_Toc23889874"/>
-      <w:r>
-        <w:rPr>
-          <w:lang w:val="de-CH"/>
-        </w:rPr>
-        <w:lastRenderedPageBreak/>
-        <w:t>Realisation</w:t>
-      </w:r>
       <w:bookmarkStart w:id="43" w:name="_Toc23879966"/>
       <w:bookmarkStart w:id="44" w:name="_Toc23879981"/>
-      <w:bookmarkEnd w:id="42"/>
+      <w:bookmarkStart w:id="45" w:name="_Toc25513423"/>
+      <w:r>
+        <w:lastRenderedPageBreak/>
+        <w:t>Realization</w:t>
+      </w:r>
+      <w:bookmarkEnd w:id="45"/>
     </w:p>
     <w:p>
       <w:pPr>
         <w:pStyle w:val="berschrift2"/>
       </w:pPr>
-      <w:bookmarkStart w:id="45" w:name="_Toc23879980"/>
-      <w:bookmarkStart w:id="46" w:name="_Toc23889875"/>
+      <w:bookmarkStart w:id="46" w:name="_Toc23879980"/>
+      <w:bookmarkStart w:id="47" w:name="_Toc25513424"/>
       <w:bookmarkEnd w:id="43"/>
       <w:r>
         <w:t>Milestones</w:t>
       </w:r>
-      <w:bookmarkEnd w:id="45"/>
       <w:bookmarkEnd w:id="46"/>
+      <w:bookmarkEnd w:id="47"/>
+    </w:p>
+    <w:p>
+      <w:pPr>
+        <w:pStyle w:val="Beschriftung"/>
+        <w:keepNext/>
+      </w:pPr>
+      <w:r>
+        <w:t xml:space="preserve">Table </w:t>
+      </w:r>
+      <w:r>
+        <w:fldChar w:fldCharType="begin"/>
+      </w:r>
+      <w:r>
+        <w:instrText xml:space="preserve"> SEQ Table \* ARABIC </w:instrText>
+      </w:r>
+      <w:r>
+        <w:fldChar w:fldCharType="separate"/>
+      </w:r>
+      <w:r>
+        <w:rPr>
+          <w:noProof/>
+        </w:rPr>
+        <w:t>3</w:t>
+      </w:r>
+      <w:r>
+        <w:fldChar w:fldCharType="end"/>
+      </w:r>
+      <w:r>
+        <w:t xml:space="preserve"> Milestone List</w:t>
+      </w:r>
     </w:p>
     <w:tbl>
       <w:tblPr>
@@ -5644,7 +6272,13 @@
               <w:cnfStyle w:val="000000100000" w:firstRow="0" w:lastRow="0" w:firstColumn="0" w:lastColumn="0" w:oddVBand="0" w:evenVBand="0" w:oddHBand="1" w:evenHBand="0" w:firstRowFirstColumn="0" w:firstRowLastColumn="0" w:lastRowFirstColumn="0" w:lastRowLastColumn="0"/>
             </w:pPr>
             <w:r>
-              <w:t>13.10.10</w:t>
+              <w:t>13.</w:t>
+            </w:r>
+            <w:r>
+              <w:t>11</w:t>
+            </w:r>
+            <w:r>
+              <w:t>.10</w:t>
             </w:r>
           </w:p>
         </w:tc>
@@ -5683,7 +6317,7 @@
               <w:cnfStyle w:val="000000000000" w:firstRow="0" w:lastRow="0" w:firstColumn="0" w:lastColumn="0" w:oddVBand="0" w:evenVBand="0" w:oddHBand="0" w:evenHBand="0" w:firstRowFirstColumn="0" w:firstRowLastColumn="0" w:lastRowFirstColumn="0" w:lastRowLastColumn="0"/>
             </w:pPr>
             <w:r>
-              <w:t>20.10.10</w:t>
+              <w:t>10.12.12</w:t>
             </w:r>
           </w:p>
         </w:tc>
@@ -5773,52 +6407,24 @@
         </w:tc>
       </w:tr>
     </w:tbl>
-    <w:p>
-      <w:pPr>
-        <w:rPr>
-          <w:lang w:val="de-CH"/>
-        </w:rPr>
-      </w:pPr>
-    </w:p>
+    <w:p/>
     <w:p>
       <w:pPr>
         <w:pStyle w:val="berschrift2"/>
-        <w:rPr>
-          <w:lang w:val="de-CH"/>
-        </w:rPr>
-      </w:pPr>
-      <w:bookmarkStart w:id="47" w:name="_Toc23889876"/>
-      <w:r>
-        <w:rPr>
-          <w:lang w:val="de-CH"/>
-        </w:rPr>
+      </w:pPr>
+      <w:bookmarkStart w:id="48" w:name="_Toc25513425"/>
+      <w:r>
         <w:t>Time</w:t>
       </w:r>
-      <w:bookmarkEnd w:id="47"/>
-    </w:p>
-    <w:p>
-      <w:pPr>
-        <w:rPr>
-          <w:lang w:val="de-CH"/>
-        </w:rPr>
-      </w:pPr>
-      <w:r>
-        <w:rPr>
-          <w:lang w:val="de-CH"/>
-        </w:rPr>
+      <w:bookmarkEnd w:id="48"/>
+    </w:p>
+    <w:p>
+      <w:r>
         <w:t>// Time table</w:t>
       </w:r>
     </w:p>
     <w:p>
-      <w:pPr>
-        <w:rPr>
-          <w:lang w:val="de-CH"/>
-        </w:rPr>
-      </w:pPr>
-      <w:r>
-        <w:rPr>
-          <w:lang w:val="de-CH"/>
-        </w:rPr>
+      <w:r>
         <w:br w:type="page"/>
       </w:r>
     </w:p>
@@ -5826,22 +6432,22 @@
       <w:pPr>
         <w:pStyle w:val="berschrift2"/>
       </w:pPr>
-      <w:bookmarkStart w:id="48" w:name="_Toc23889877"/>
+      <w:bookmarkStart w:id="49" w:name="_Toc25513426"/>
       <w:r>
         <w:lastRenderedPageBreak/>
         <w:t>Realization of Global Switches</w:t>
       </w:r>
-      <w:bookmarkEnd w:id="48"/>
+      <w:bookmarkEnd w:id="49"/>
     </w:p>
     <w:p>
       <w:pPr>
         <w:pStyle w:val="berschrift3"/>
       </w:pPr>
-      <w:bookmarkStart w:id="49" w:name="_Toc23889878"/>
+      <w:bookmarkStart w:id="50" w:name="_Toc25513427"/>
       <w:r>
         <w:t>Code</w:t>
       </w:r>
-      <w:bookmarkEnd w:id="49"/>
+      <w:bookmarkEnd w:id="50"/>
     </w:p>
     <w:p>
       <w:r>
@@ -5857,11 +6463,11 @@
       <w:pPr>
         <w:pStyle w:val="berschrift2"/>
       </w:pPr>
-      <w:bookmarkStart w:id="50" w:name="_Toc23889879"/>
+      <w:bookmarkStart w:id="51" w:name="_Toc25513428"/>
       <w:r>
         <w:t>Realization of the Event Editor</w:t>
       </w:r>
-      <w:bookmarkEnd w:id="50"/>
+      <w:bookmarkEnd w:id="51"/>
     </w:p>
     <w:p>
       <w:r>
@@ -5874,6 +6480,24 @@
       </w:r>
     </w:p>
     <w:p>
+      <w:pPr>
+        <w:pStyle w:val="berschrift2"/>
+      </w:pPr>
+      <w:bookmarkStart w:id="52" w:name="_Toc25513429"/>
+      <w:r>
+        <w:t>Realization of Tests</w:t>
+      </w:r>
+      <w:bookmarkEnd w:id="52"/>
+    </w:p>
+    <w:p>
+      <w:r>
+        <w:t>// Test your stuff</w:t>
+      </w:r>
+      <w:r>
+        <w:t>.</w:t>
+      </w:r>
+    </w:p>
+    <w:p>
       <w:r>
         <w:br w:type="page"/>
       </w:r>
@@ -5882,7 +6506,7 @@
       <w:pPr>
         <w:pStyle w:val="berschrift1"/>
       </w:pPr>
-      <w:bookmarkStart w:id="51" w:name="_Toc23889880"/>
+      <w:bookmarkStart w:id="53" w:name="_Toc25513430"/>
       <w:r>
         <w:lastRenderedPageBreak/>
         <w:t>Introdu</w:t>
@@ -5894,17 +6518,17 @@
         <w:t>tion</w:t>
       </w:r>
       <w:bookmarkEnd w:id="44"/>
-      <w:bookmarkEnd w:id="51"/>
+      <w:bookmarkEnd w:id="53"/>
     </w:p>
     <w:p>
       <w:pPr>
         <w:pStyle w:val="berschrift2"/>
       </w:pPr>
-      <w:bookmarkStart w:id="52" w:name="_Toc23889881"/>
+      <w:bookmarkStart w:id="54" w:name="_Toc25513431"/>
       <w:r>
         <w:t>Setup of an Event</w:t>
       </w:r>
-      <w:bookmarkEnd w:id="52"/>
+      <w:bookmarkEnd w:id="54"/>
     </w:p>
     <w:p>
       <w:r>
@@ -5916,13 +6540,7 @@
         <w:t>// Explain functionality of every button and field on the inspector.</w:t>
       </w:r>
     </w:p>
-    <w:p>
-      <w:pPr>
-        <w:rPr>
-          <w:lang w:val="fr-CH"/>
-        </w:rPr>
-      </w:pPr>
-    </w:p>
+    <w:p/>
     <w:sectPr>
       <w:headerReference w:type="default" r:id="rId9"/>
       <w:footerReference w:type="default" r:id="rId10"/>
@@ -6050,7 +6668,7 @@
       <w:rPr>
         <w:noProof/>
       </w:rPr>
-      <w:t>06.11.2019</w:t>
+      <w:t>24.11.2019</w:t>
     </w:r>
     <w:r>
       <w:fldChar w:fldCharType="end"/>
@@ -6059,7 +6677,10 @@
       <w:ptab w:relativeTo="margin" w:alignment="center" w:leader="none"/>
     </w:r>
     <w:r>
-      <w:t>v0.2</w:t>
+      <w:t>v0.</w:t>
+    </w:r>
+    <w:r>
+      <w:t>3</w:t>
     </w:r>
     <w:r>
       <w:ptab w:relativeTo="margin" w:alignment="right" w:leader="none"/>
@@ -6088,27 +6709,14 @@
     <w:r>
       <w:t xml:space="preserve"> of </w:t>
     </w:r>
-    <w:r>
-      <w:fldChar w:fldCharType="begin"/>
-    </w:r>
-    <w:r>
-      <w:instrText xml:space="preserve"> NUMPAGES  \* Arabic  \* MERGEFORMAT </w:instrText>
-    </w:r>
-    <w:r>
-      <w:fldChar w:fldCharType="separate"/>
-    </w:r>
-    <w:r>
-      <w:rPr>
-        <w:noProof/>
-      </w:rPr>
-      <w:t>12</w:t>
-    </w:r>
-    <w:r>
-      <w:rPr>
-        <w:noProof/>
-      </w:rPr>
-      <w:fldChar w:fldCharType="end"/>
-    </w:r>
+    <w:fldSimple w:instr=" NUMPAGES  \* Arabic  \* MERGEFORMAT ">
+      <w:r>
+        <w:rPr>
+          <w:noProof/>
+        </w:rPr>
+        <w:t>12</w:t>
+      </w:r>
+    </w:fldSimple>
   </w:p>
 </w:ftr>
 </file>
@@ -9309,14 +9917,14 @@
     <w:link w:val="berschrift1Zchn"/>
     <w:uiPriority w:val="9"/>
     <w:qFormat/>
-    <w:rsid w:val="00885656"/>
+    <w:rsid w:val="005158F2"/>
     <w:pPr>
       <w:keepNext/>
       <w:keepLines/>
       <w:numPr>
         <w:numId w:val="21"/>
       </w:numPr>
-      <w:spacing w:before="240" w:after="480"/>
+      <w:spacing w:before="480" w:after="480"/>
       <w:outlineLvl w:val="0"/>
     </w:pPr>
     <w:rPr>
@@ -9334,7 +9942,7 @@
     <w:uiPriority w:val="9"/>
     <w:unhideWhenUsed/>
     <w:qFormat/>
-    <w:rsid w:val="00CA3691"/>
+    <w:rsid w:val="005158F2"/>
     <w:pPr>
       <w:numPr>
         <w:ilvl w:val="1"/>
@@ -9344,6 +9952,7 @@
         <w:tab w:val="clear" w:pos="993"/>
         <w:tab w:val="num" w:pos="851"/>
       </w:tabs>
+      <w:spacing w:before="240" w:after="120"/>
       <w:ind w:left="851"/>
       <w:outlineLvl w:val="1"/>
     </w:pPr>
@@ -9473,7 +10082,7 @@
     <w:basedOn w:val="Absatz-Standardschriftart"/>
     <w:link w:val="berschrift1"/>
     <w:uiPriority w:val="9"/>
-    <w:rsid w:val="00885656"/>
+    <w:rsid w:val="005158F2"/>
     <w:rPr>
       <w:rFonts w:ascii="Arial" w:eastAsiaTheme="majorEastAsia" w:hAnsi="Arial" w:cstheme="majorBidi"/>
       <w:b/>
@@ -9497,7 +10106,7 @@
     <w:basedOn w:val="Absatz-Standardschriftart"/>
     <w:link w:val="berschrift2"/>
     <w:uiPriority w:val="9"/>
-    <w:rsid w:val="00CA3691"/>
+    <w:rsid w:val="005158F2"/>
     <w:rPr>
       <w:rFonts w:ascii="Arial" w:hAnsi="Arial"/>
       <w:b/>
@@ -10078,6 +10687,25 @@
       <w:iCs/>
       <w:color w:val="2F5496" w:themeColor="accent1" w:themeShade="BF"/>
       <w:lang w:val="en-US"/>
+    </w:rPr>
+  </w:style>
+  <w:style w:type="paragraph" w:styleId="Beschriftung">
+    <w:name w:val="caption"/>
+    <w:basedOn w:val="Standard"/>
+    <w:next w:val="Standard"/>
+    <w:uiPriority w:val="35"/>
+    <w:unhideWhenUsed/>
+    <w:qFormat/>
+    <w:rsid w:val="007D5BD6"/>
+    <w:pPr>
+      <w:spacing w:after="200" w:line="240" w:lineRule="auto"/>
+    </w:pPr>
+    <w:rPr>
+      <w:i/>
+      <w:iCs/>
+      <w:color w:val="44546A" w:themeColor="text2"/>
+      <w:sz w:val="18"/>
+      <w:szCs w:val="18"/>
     </w:rPr>
   </w:style>
 </w:styles>
@@ -10383,7 +11011,7 @@
 </file>
 
 <file path=customXml/itemProps1.xml><?xml version="1.0" encoding="utf-8"?>
-<ds:datastoreItem xmlns:ds="http://schemas.openxmlformats.org/officeDocument/2006/customXml" ds:itemID="{4B5D39D5-CF7A-4AEF-AB61-1C7EF251A1DC}">
+<ds:datastoreItem xmlns:ds="http://schemas.openxmlformats.org/officeDocument/2006/customXml" ds:itemID="{7E0D0CE9-92C1-4548-B253-DC6EA6EF1D35}">
   <ds:schemaRefs>
     <ds:schemaRef ds:uri="http://schemas.openxmlformats.org/officeDocument/2006/bibliography"/>
   </ds:schemaRefs>

</xml_diff>